<commit_message>
Add Data Access Object Class
</commit_message>
<xml_diff>
--- a/doc/db_design.docx
+++ b/doc/db_design.docx
@@ -169,7 +169,7 @@
           <w:r>
             <w:fldChar w:fldCharType="separate"/>
           </w:r>
-          <w:hyperlink w:anchor="_Toc148789663" w:history="1">
+          <w:hyperlink w:anchor="_Toc148812454" w:history="1">
             <w:r>
               <w:rPr>
                 <w:rStyle w:val="Hyperlink"/>
@@ -196,7 +196,7 @@
                 <w:noProof/>
                 <w:webHidden/>
               </w:rPr>
-              <w:instrText xml:space="preserve"> PAGEREF _Toc148789663 \h </w:instrText>
+              <w:instrText xml:space="preserve"> PAGEREF _Toc148812454 \h </w:instrText>
             </w:r>
             <w:r>
               <w:rPr>
@@ -239,7 +239,7 @@
               <w:sz w:val="22"/>
             </w:rPr>
           </w:pPr>
-          <w:hyperlink w:anchor="_Toc148789664" w:history="1">
+          <w:hyperlink w:anchor="_Toc148812455" w:history="1">
             <w:r>
               <w:rPr>
                 <w:rStyle w:val="Hyperlink"/>
@@ -266,7 +266,7 @@
                 <w:noProof/>
                 <w:webHidden/>
               </w:rPr>
-              <w:instrText xml:space="preserve"> PAGEREF _Toc148789664 \h </w:instrText>
+              <w:instrText xml:space="preserve"> PAGEREF _Toc148812455 \h </w:instrText>
             </w:r>
             <w:r>
               <w:rPr>
@@ -309,7 +309,7 @@
               <w:sz w:val="22"/>
             </w:rPr>
           </w:pPr>
-          <w:hyperlink w:anchor="_Toc148789665" w:history="1">
+          <w:hyperlink w:anchor="_Toc148812456" w:history="1">
             <w:r>
               <w:rPr>
                 <w:rStyle w:val="Hyperlink"/>
@@ -336,7 +336,7 @@
                 <w:noProof/>
                 <w:webHidden/>
               </w:rPr>
-              <w:instrText xml:space="preserve"> PAGEREF _Toc148789665 \h </w:instrText>
+              <w:instrText xml:space="preserve"> PAGEREF _Toc148812456 \h </w:instrText>
             </w:r>
             <w:r>
               <w:rPr>
@@ -379,7 +379,7 @@
               <w:sz w:val="22"/>
             </w:rPr>
           </w:pPr>
-          <w:hyperlink w:anchor="_Toc148789666" w:history="1">
+          <w:hyperlink w:anchor="_Toc148812457" w:history="1">
             <w:r>
               <w:rPr>
                 <w:rStyle w:val="Hyperlink"/>
@@ -406,7 +406,7 @@
                 <w:noProof/>
                 <w:webHidden/>
               </w:rPr>
-              <w:instrText xml:space="preserve"> PAGEREF _Toc148789666 \h </w:instrText>
+              <w:instrText xml:space="preserve"> PAGEREF _Toc148812457 \h </w:instrText>
             </w:r>
             <w:r>
               <w:rPr>
@@ -449,7 +449,7 @@
               <w:sz w:val="22"/>
             </w:rPr>
           </w:pPr>
-          <w:hyperlink w:anchor="_Toc148789667" w:history="1">
+          <w:hyperlink w:anchor="_Toc148812458" w:history="1">
             <w:r>
               <w:rPr>
                 <w:rStyle w:val="Hyperlink"/>
@@ -476,7 +476,7 @@
                 <w:noProof/>
                 <w:webHidden/>
               </w:rPr>
-              <w:instrText xml:space="preserve"> PAGEREF _Toc148789667 \h </w:instrText>
+              <w:instrText xml:space="preserve"> PAGEREF _Toc148812458 \h </w:instrText>
             </w:r>
             <w:r>
               <w:rPr>
@@ -519,7 +519,7 @@
               <w:sz w:val="22"/>
             </w:rPr>
           </w:pPr>
-          <w:hyperlink w:anchor="_Toc148789668" w:history="1">
+          <w:hyperlink w:anchor="_Toc148812459" w:history="1">
             <w:r>
               <w:rPr>
                 <w:rStyle w:val="Hyperlink"/>
@@ -546,7 +546,7 @@
                 <w:noProof/>
                 <w:webHidden/>
               </w:rPr>
-              <w:instrText xml:space="preserve"> PAGEREF _Toc148789668 \h </w:instrText>
+              <w:instrText xml:space="preserve"> PAGEREF _Toc148812459 \h </w:instrText>
             </w:r>
             <w:r>
               <w:rPr>
@@ -589,7 +589,7 @@
               <w:sz w:val="22"/>
             </w:rPr>
           </w:pPr>
-          <w:hyperlink w:anchor="_Toc148789669" w:history="1">
+          <w:hyperlink w:anchor="_Toc148812460" w:history="1">
             <w:r>
               <w:rPr>
                 <w:rStyle w:val="Hyperlink"/>
@@ -617,7 +617,7 @@
                 <w:noProof/>
                 <w:webHidden/>
               </w:rPr>
-              <w:instrText xml:space="preserve"> PAGEREF _Toc148789669 \h </w:instrText>
+              <w:instrText xml:space="preserve"> PAGEREF _Toc148812460 \h </w:instrText>
             </w:r>
             <w:r>
               <w:rPr>
@@ -660,7 +660,7 @@
               <w:sz w:val="22"/>
             </w:rPr>
           </w:pPr>
-          <w:hyperlink w:anchor="_Toc148789670" w:history="1">
+          <w:hyperlink w:anchor="_Toc148812461" w:history="1">
             <w:r>
               <w:rPr>
                 <w:rStyle w:val="Hyperlink"/>
@@ -688,7 +688,7 @@
                 <w:noProof/>
                 <w:webHidden/>
               </w:rPr>
-              <w:instrText xml:space="preserve"> PAGEREF _Toc148789670 \h </w:instrText>
+              <w:instrText xml:space="preserve"> PAGEREF _Toc148812461 \h </w:instrText>
             </w:r>
             <w:r>
               <w:rPr>
@@ -708,7 +708,7 @@
                 <w:noProof/>
                 <w:webHidden/>
               </w:rPr>
-              <w:t>10</w:t>
+              <w:t>11</w:t>
             </w:r>
             <w:r>
               <w:rPr>
@@ -731,7 +731,7 @@
               <w:sz w:val="22"/>
             </w:rPr>
           </w:pPr>
-          <w:hyperlink w:anchor="_Toc148789671" w:history="1">
+          <w:hyperlink w:anchor="_Toc148812462" w:history="1">
             <w:r>
               <w:rPr>
                 <w:rStyle w:val="Hyperlink"/>
@@ -759,7 +759,7 @@
                 <w:noProof/>
                 <w:webHidden/>
               </w:rPr>
-              <w:instrText xml:space="preserve"> PAGEREF _Toc148789671 \h </w:instrText>
+              <w:instrText xml:space="preserve"> PAGEREF _Toc148812462 \h </w:instrText>
             </w:r>
             <w:r>
               <w:rPr>
@@ -779,7 +779,7 @@
                 <w:noProof/>
                 <w:webHidden/>
               </w:rPr>
-              <w:t>10</w:t>
+              <w:t>11</w:t>
             </w:r>
             <w:r>
               <w:rPr>
@@ -802,7 +802,7 @@
               <w:sz w:val="22"/>
             </w:rPr>
           </w:pPr>
-          <w:hyperlink w:anchor="_Toc148789672" w:history="1">
+          <w:hyperlink w:anchor="_Toc148812463" w:history="1">
             <w:r>
               <w:rPr>
                 <w:rStyle w:val="Hyperlink"/>
@@ -830,7 +830,7 @@
                 <w:noProof/>
                 <w:webHidden/>
               </w:rPr>
-              <w:instrText xml:space="preserve"> PAGEREF _Toc148789672 \h </w:instrText>
+              <w:instrText xml:space="preserve"> PAGEREF _Toc148812463 \h </w:instrText>
             </w:r>
             <w:r>
               <w:rPr>
@@ -873,7 +873,7 @@
               <w:sz w:val="22"/>
             </w:rPr>
           </w:pPr>
-          <w:hyperlink w:anchor="_Toc148789673" w:history="1">
+          <w:hyperlink w:anchor="_Toc148812464" w:history="1">
             <w:r>
               <w:rPr>
                 <w:rStyle w:val="Hyperlink"/>
@@ -901,7 +901,7 @@
                 <w:noProof/>
                 <w:webHidden/>
               </w:rPr>
-              <w:instrText xml:space="preserve"> PAGEREF _Toc148789673 \h </w:instrText>
+              <w:instrText xml:space="preserve"> PAGEREF _Toc148812464 \h </w:instrText>
             </w:r>
             <w:r>
               <w:rPr>
@@ -944,7 +944,7 @@
               <w:sz w:val="22"/>
             </w:rPr>
           </w:pPr>
-          <w:hyperlink w:anchor="_Toc148789674" w:history="1">
+          <w:hyperlink w:anchor="_Toc148812465" w:history="1">
             <w:r>
               <w:rPr>
                 <w:rStyle w:val="Hyperlink"/>
@@ -972,7 +972,7 @@
                 <w:noProof/>
                 <w:webHidden/>
               </w:rPr>
-              <w:instrText xml:space="preserve"> PAGEREF _Toc148789674 \h </w:instrText>
+              <w:instrText xml:space="preserve"> PAGEREF _Toc148812465 \h </w:instrText>
             </w:r>
             <w:r>
               <w:rPr>
@@ -992,7 +992,7 @@
                 <w:noProof/>
                 <w:webHidden/>
               </w:rPr>
-              <w:t>11</w:t>
+              <w:t>12</w:t>
             </w:r>
             <w:r>
               <w:rPr>
@@ -1015,7 +1015,7 @@
               <w:sz w:val="22"/>
             </w:rPr>
           </w:pPr>
-          <w:hyperlink w:anchor="_Toc148789675" w:history="1">
+          <w:hyperlink w:anchor="_Toc148812466" w:history="1">
             <w:r>
               <w:rPr>
                 <w:rStyle w:val="Hyperlink"/>
@@ -1043,7 +1043,7 @@
                 <w:noProof/>
                 <w:webHidden/>
               </w:rPr>
-              <w:instrText xml:space="preserve"> PAGEREF _Toc148789675 \h </w:instrText>
+              <w:instrText xml:space="preserve"> PAGEREF _Toc148812466 \h </w:instrText>
             </w:r>
             <w:r>
               <w:rPr>
@@ -1063,7 +1063,7 @@
                 <w:noProof/>
                 <w:webHidden/>
               </w:rPr>
-              <w:t>11</w:t>
+              <w:t>12</w:t>
             </w:r>
             <w:r>
               <w:rPr>
@@ -1086,7 +1086,7 @@
               <w:sz w:val="22"/>
             </w:rPr>
           </w:pPr>
-          <w:hyperlink w:anchor="_Toc148789676" w:history="1">
+          <w:hyperlink w:anchor="_Toc148812467" w:history="1">
             <w:r>
               <w:rPr>
                 <w:rStyle w:val="Hyperlink"/>
@@ -1114,7 +1114,7 @@
                 <w:noProof/>
                 <w:webHidden/>
               </w:rPr>
-              <w:instrText xml:space="preserve"> PAGEREF _Toc148789676 \h </w:instrText>
+              <w:instrText xml:space="preserve"> PAGEREF _Toc148812467 \h </w:instrText>
             </w:r>
             <w:r>
               <w:rPr>
@@ -1134,7 +1134,7 @@
                 <w:noProof/>
                 <w:webHidden/>
               </w:rPr>
-              <w:t>11</w:t>
+              <w:t>12</w:t>
             </w:r>
             <w:r>
               <w:rPr>
@@ -1157,7 +1157,7 @@
               <w:sz w:val="22"/>
             </w:rPr>
           </w:pPr>
-          <w:hyperlink w:anchor="_Toc148789677" w:history="1">
+          <w:hyperlink w:anchor="_Toc148812468" w:history="1">
             <w:r>
               <w:rPr>
                 <w:rStyle w:val="Hyperlink"/>
@@ -1184,7 +1184,7 @@
                 <w:noProof/>
                 <w:webHidden/>
               </w:rPr>
-              <w:instrText xml:space="preserve"> PAGEREF _Toc148789677 \h </w:instrText>
+              <w:instrText xml:space="preserve"> PAGEREF _Toc148812468 \h </w:instrText>
             </w:r>
             <w:r>
               <w:rPr>
@@ -1204,7 +1204,7 @@
                 <w:noProof/>
                 <w:webHidden/>
               </w:rPr>
-              <w:t>12</w:t>
+              <w:t>13</w:t>
             </w:r>
             <w:r>
               <w:rPr>
@@ -1227,7 +1227,7 @@
               <w:sz w:val="22"/>
             </w:rPr>
           </w:pPr>
-          <w:hyperlink w:anchor="_Toc148789678" w:history="1">
+          <w:hyperlink w:anchor="_Toc148812469" w:history="1">
             <w:r>
               <w:rPr>
                 <w:rStyle w:val="Hyperlink"/>
@@ -1254,7 +1254,7 @@
                 <w:noProof/>
                 <w:webHidden/>
               </w:rPr>
-              <w:instrText xml:space="preserve"> PAGEREF _Toc148789678 \h </w:instrText>
+              <w:instrText xml:space="preserve"> PAGEREF _Toc148812469 \h </w:instrText>
             </w:r>
             <w:r>
               <w:rPr>
@@ -1274,7 +1274,7 @@
                 <w:noProof/>
                 <w:webHidden/>
               </w:rPr>
-              <w:t>13</w:t>
+              <w:t>14</w:t>
             </w:r>
             <w:r>
               <w:rPr>
@@ -1297,7 +1297,7 @@
               <w:sz w:val="22"/>
             </w:rPr>
           </w:pPr>
-          <w:hyperlink w:anchor="_Toc148789679" w:history="1">
+          <w:hyperlink w:anchor="_Toc148812470" w:history="1">
             <w:r>
               <w:rPr>
                 <w:rStyle w:val="Hyperlink"/>
@@ -1324,7 +1324,7 @@
                 <w:noProof/>
                 <w:webHidden/>
               </w:rPr>
-              <w:instrText xml:space="preserve"> PAGEREF _Toc148789679 \h </w:instrText>
+              <w:instrText xml:space="preserve"> PAGEREF _Toc148812470 \h </w:instrText>
             </w:r>
             <w:r>
               <w:rPr>
@@ -1344,7 +1344,7 @@
                 <w:noProof/>
                 <w:webHidden/>
               </w:rPr>
-              <w:t>15</w:t>
+              <w:t>18</w:t>
             </w:r>
             <w:r>
               <w:rPr>
@@ -1367,27 +1367,13 @@
               <w:sz w:val="22"/>
             </w:rPr>
           </w:pPr>
-          <w:hyperlink w:anchor="_Toc148789680" w:history="1">
+          <w:hyperlink w:anchor="_Toc148812471" w:history="1">
             <w:r>
               <w:rPr>
                 <w:rStyle w:val="Hyperlink"/>
                 <w:noProof/>
               </w:rPr>
-              <w:t>Sơ đồ c</w:t>
-            </w:r>
-            <w:r>
-              <w:rPr>
-                <w:rStyle w:val="Hyperlink"/>
-                <w:noProof/>
-              </w:rPr>
-              <w:t>ộ</w:t>
-            </w:r>
-            <w:r>
-              <w:rPr>
-                <w:rStyle w:val="Hyperlink"/>
-                <w:noProof/>
-              </w:rPr>
-              <w:t>ng tác</w:t>
+              <w:t>Sơ đồ cộng tác</w:t>
             </w:r>
             <w:r>
               <w:rPr>
@@ -1408,7 +1394,7 @@
                 <w:noProof/>
                 <w:webHidden/>
               </w:rPr>
-              <w:instrText xml:space="preserve"> PAGEREF _Toc148789680 \h </w:instrText>
+              <w:instrText xml:space="preserve"> PAGEREF _Toc148812471 \h </w:instrText>
             </w:r>
             <w:r>
               <w:rPr>
@@ -1428,7 +1414,7 @@
                 <w:noProof/>
                 <w:webHidden/>
               </w:rPr>
-              <w:t>15</w:t>
+              <w:t>19</w:t>
             </w:r>
             <w:r>
               <w:rPr>
@@ -1550,7 +1536,7 @@
       <w:pPr>
         <w:pStyle w:val="Heading1"/>
       </w:pPr>
-      <w:bookmarkStart w:id="0" w:name="_Toc148789663"/>
+      <w:bookmarkStart w:id="0" w:name="_Toc148812454"/>
       <w:r>
         <w:t>Mô tả bài toán</w:t>
       </w:r>
@@ -1628,7 +1614,7 @@
       <w:pPr>
         <w:pStyle w:val="Heading1"/>
       </w:pPr>
-      <w:bookmarkStart w:id="1" w:name="_Toc148789664"/>
+      <w:bookmarkStart w:id="1" w:name="_Toc148812455"/>
       <w:r>
         <w:lastRenderedPageBreak/>
         <w:t>Sơ đồ Diagram</w:t>
@@ -1689,7 +1675,7 @@
       <w:pPr>
         <w:pStyle w:val="Heading1"/>
       </w:pPr>
-      <w:bookmarkStart w:id="2" w:name="_Toc148789665"/>
+      <w:bookmarkStart w:id="2" w:name="_Toc148812456"/>
       <w:r>
         <w:lastRenderedPageBreak/>
         <w:t>Các thực thể và thuộc tính</w:t>
@@ -2527,7 +2513,7 @@
       <w:pPr>
         <w:pStyle w:val="Heading1"/>
       </w:pPr>
-      <w:bookmarkStart w:id="3" w:name="_Toc148789666"/>
+      <w:bookmarkStart w:id="3" w:name="_Toc148812457"/>
       <w:r>
         <w:lastRenderedPageBreak/>
         <w:t>Sơ đồ Usecase</w:t>
@@ -2936,7 +2922,7 @@
       <w:pPr>
         <w:pStyle w:val="Heading2"/>
       </w:pPr>
-      <w:bookmarkStart w:id="4" w:name="_Toc148789667"/>
+      <w:bookmarkStart w:id="4" w:name="_Toc148812458"/>
       <w:r>
         <w:lastRenderedPageBreak/>
         <w:t>Sơ đồ usecase tổng quát</w:t>
@@ -2990,7 +2976,7 @@
       <w:pPr>
         <w:pStyle w:val="Heading2"/>
       </w:pPr>
-      <w:bookmarkStart w:id="5" w:name="_Toc148789668"/>
+      <w:bookmarkStart w:id="5" w:name="_Toc148812459"/>
       <w:r>
         <w:t>Sơ đồ Usecase phân rã</w:t>
       </w:r>
@@ -3009,7 +2995,7 @@
           <w:bCs/>
         </w:rPr>
       </w:pPr>
-      <w:bookmarkStart w:id="6" w:name="_Toc148789669"/>
+      <w:bookmarkStart w:id="6" w:name="_Toc148812460"/>
       <w:r>
         <w:rPr>
           <w:b w:val="0"/>
@@ -3027,6 +3013,56 @@
       <w:bookmarkEnd w:id="6"/>
     </w:p>
     <w:p>
+      <w:r>
+        <w:rPr>
+          <w:rFonts w:cs="Times New Roman"/>
+          <w:noProof/>
+          <w:szCs w:val="26"/>
+        </w:rPr>
+        <w:drawing>
+          <wp:inline distT="0" distB="0" distL="0" distR="0" wp14:anchorId="36988662" wp14:editId="7873B12F">
+            <wp:extent cx="5580380" cy="3673750"/>
+            <wp:effectExtent l="0" t="0" r="1270" b="3175"/>
+            <wp:docPr id="553850068" name="Picture 1" descr="A diagram of a person&#10;&#10;Description automatically generated"/>
+            <wp:cNvGraphicFramePr>
+              <a:graphicFrameLocks xmlns:a="http://schemas.openxmlformats.org/drawingml/2006/main" noChangeAspect="1"/>
+            </wp:cNvGraphicFramePr>
+            <a:graphic xmlns:a="http://schemas.openxmlformats.org/drawingml/2006/main">
+              <a:graphicData uri="http://schemas.openxmlformats.org/drawingml/2006/picture">
+                <pic:pic xmlns:pic="http://schemas.openxmlformats.org/drawingml/2006/picture">
+                  <pic:nvPicPr>
+                    <pic:cNvPr id="553850068" name="Picture 1" descr="A diagram of a person&#10;&#10;Description automatically generated"/>
+                    <pic:cNvPicPr/>
+                  </pic:nvPicPr>
+                  <pic:blipFill>
+                    <a:blip r:embed="rId10">
+                      <a:extLst>
+                        <a:ext uri="{28A0092B-C50C-407E-A947-70E740481C1C}">
+                          <a14:useLocalDpi xmlns:a14="http://schemas.microsoft.com/office/drawing/2010/main" val="0"/>
+                        </a:ext>
+                      </a:extLst>
+                    </a:blip>
+                    <a:stretch>
+                      <a:fillRect/>
+                    </a:stretch>
+                  </pic:blipFill>
+                  <pic:spPr>
+                    <a:xfrm>
+                      <a:off x="0" y="0"/>
+                      <a:ext cx="5580380" cy="3673750"/>
+                    </a:xfrm>
+                    <a:prstGeom prst="rect">
+                      <a:avLst/>
+                    </a:prstGeom>
+                  </pic:spPr>
+                </pic:pic>
+              </a:graphicData>
+            </a:graphic>
+          </wp:inline>
+        </w:drawing>
+      </w:r>
+    </w:p>
+    <w:p>
       <w:pPr>
         <w:pStyle w:val="Heading3"/>
         <w:numPr>
@@ -3039,12 +3075,13 @@
           <w:bCs/>
         </w:rPr>
       </w:pPr>
-      <w:bookmarkStart w:id="7" w:name="_Toc148789670"/>
+      <w:bookmarkStart w:id="7" w:name="_Toc148812461"/>
       <w:r>
         <w:rPr>
           <w:b w:val="0"/>
           <w:bCs/>
         </w:rPr>
+        <w:lastRenderedPageBreak/>
         <w:t xml:space="preserve">Phân rã usecase </w:t>
       </w:r>
       <w:r>
@@ -3064,6 +3101,50 @@
       <w:bookmarkEnd w:id="7"/>
     </w:p>
     <w:p>
+      <w:r>
+        <w:rPr>
+          <w:rFonts w:cs="Times New Roman"/>
+          <w:noProof/>
+          <w:szCs w:val="26"/>
+        </w:rPr>
+        <w:drawing>
+          <wp:inline distT="0" distB="0" distL="0" distR="0" wp14:anchorId="0337E97B" wp14:editId="25308AD9">
+            <wp:extent cx="5580380" cy="1862511"/>
+            <wp:effectExtent l="0" t="0" r="1270" b="4445"/>
+            <wp:docPr id="561317663" name="Picture 1" descr="A diagram of a diagram&#10;&#10;Description automatically generated"/>
+            <wp:cNvGraphicFramePr>
+              <a:graphicFrameLocks xmlns:a="http://schemas.openxmlformats.org/drawingml/2006/main" noChangeAspect="1"/>
+            </wp:cNvGraphicFramePr>
+            <a:graphic xmlns:a="http://schemas.openxmlformats.org/drawingml/2006/main">
+              <a:graphicData uri="http://schemas.openxmlformats.org/drawingml/2006/picture">
+                <pic:pic xmlns:pic="http://schemas.openxmlformats.org/drawingml/2006/picture">
+                  <pic:nvPicPr>
+                    <pic:cNvPr id="561317663" name="Picture 1" descr="A diagram of a diagram&#10;&#10;Description automatically generated"/>
+                    <pic:cNvPicPr/>
+                  </pic:nvPicPr>
+                  <pic:blipFill>
+                    <a:blip r:embed="rId11"/>
+                    <a:stretch>
+                      <a:fillRect/>
+                    </a:stretch>
+                  </pic:blipFill>
+                  <pic:spPr>
+                    <a:xfrm>
+                      <a:off x="0" y="0"/>
+                      <a:ext cx="5580380" cy="1862511"/>
+                    </a:xfrm>
+                    <a:prstGeom prst="rect">
+                      <a:avLst/>
+                    </a:prstGeom>
+                  </pic:spPr>
+                </pic:pic>
+              </a:graphicData>
+            </a:graphic>
+          </wp:inline>
+        </w:drawing>
+      </w:r>
+    </w:p>
+    <w:p>
       <w:pPr>
         <w:pStyle w:val="Heading3"/>
         <w:numPr>
@@ -3076,7 +3157,7 @@
           <w:bCs/>
         </w:rPr>
       </w:pPr>
-      <w:bookmarkStart w:id="8" w:name="_Toc148789671"/>
+      <w:bookmarkStart w:id="8" w:name="_Toc148812462"/>
       <w:r>
         <w:rPr>
           <w:b w:val="0"/>
@@ -3114,7 +3195,7 @@
                     <pic:cNvPicPr/>
                   </pic:nvPicPr>
                   <pic:blipFill>
-                    <a:blip r:embed="rId10"/>
+                    <a:blip r:embed="rId12"/>
                     <a:stretch>
                       <a:fillRect/>
                     </a:stretch>
@@ -3148,13 +3229,12 @@
           <w:bCs/>
         </w:rPr>
       </w:pPr>
-      <w:bookmarkStart w:id="9" w:name="_Toc148789672"/>
+      <w:bookmarkStart w:id="9" w:name="_Toc148812463"/>
       <w:r>
         <w:rPr>
           <w:b w:val="0"/>
           <w:bCs/>
         </w:rPr>
-        <w:lastRenderedPageBreak/>
         <w:t>Phân rã usecase Quản lý thông tin sân bay</w:t>
       </w:r>
       <w:r>
@@ -3179,7 +3259,7 @@
           <w:bCs/>
         </w:rPr>
       </w:pPr>
-      <w:bookmarkStart w:id="10" w:name="_Toc148789673"/>
+      <w:bookmarkStart w:id="10" w:name="_Toc148812464"/>
       <w:r>
         <w:rPr>
           <w:b w:val="0"/>
@@ -3217,7 +3297,7 @@
                     <pic:cNvPicPr/>
                   </pic:nvPicPr>
                   <pic:blipFill>
-                    <a:blip r:embed="rId11"/>
+                    <a:blip r:embed="rId13"/>
                     <a:stretch>
                       <a:fillRect/>
                     </a:stretch>
@@ -3251,12 +3331,13 @@
           <w:bCs/>
         </w:rPr>
       </w:pPr>
-      <w:bookmarkStart w:id="11" w:name="_Toc148789674"/>
+      <w:bookmarkStart w:id="11" w:name="_Toc148812465"/>
       <w:r>
         <w:rPr>
           <w:b w:val="0"/>
           <w:bCs/>
         </w:rPr>
+        <w:lastRenderedPageBreak/>
         <w:t>Phân rã usecase Quản lý thông tin hãng hàng không</w:t>
       </w:r>
       <w:r>
@@ -3281,7 +3362,7 @@
           <w:bCs/>
         </w:rPr>
       </w:pPr>
-      <w:bookmarkStart w:id="12" w:name="_Toc148789675"/>
+      <w:bookmarkStart w:id="12" w:name="_Toc148812466"/>
       <w:r>
         <w:rPr>
           <w:b w:val="0"/>
@@ -3300,6 +3381,51 @@
     </w:p>
     <w:p>
       <w:pPr>
+        <w:ind w:firstLine="0"/>
+      </w:pPr>
+      <w:r>
+        <w:rPr>
+          <w:noProof/>
+        </w:rPr>
+        <w:drawing>
+          <wp:inline distT="0" distB="0" distL="0" distR="0" wp14:anchorId="6439CD5B" wp14:editId="565B1853">
+            <wp:extent cx="5580380" cy="2267585"/>
+            <wp:effectExtent l="0" t="0" r="1270" b="0"/>
+            <wp:docPr id="763734210" name="Picture 1" descr="A diagram of a diagram&#10;&#10;Description automatically generated"/>
+            <wp:cNvGraphicFramePr>
+              <a:graphicFrameLocks xmlns:a="http://schemas.openxmlformats.org/drawingml/2006/main" noChangeAspect="1"/>
+            </wp:cNvGraphicFramePr>
+            <a:graphic xmlns:a="http://schemas.openxmlformats.org/drawingml/2006/main">
+              <a:graphicData uri="http://schemas.openxmlformats.org/drawingml/2006/picture">
+                <pic:pic xmlns:pic="http://schemas.openxmlformats.org/drawingml/2006/picture">
+                  <pic:nvPicPr>
+                    <pic:cNvPr id="763734210" name="Picture 1" descr="A diagram of a diagram&#10;&#10;Description automatically generated"/>
+                    <pic:cNvPicPr/>
+                  </pic:nvPicPr>
+                  <pic:blipFill>
+                    <a:blip r:embed="rId14"/>
+                    <a:stretch>
+                      <a:fillRect/>
+                    </a:stretch>
+                  </pic:blipFill>
+                  <pic:spPr>
+                    <a:xfrm>
+                      <a:off x="0" y="0"/>
+                      <a:ext cx="5580380" cy="2267585"/>
+                    </a:xfrm>
+                    <a:prstGeom prst="rect">
+                      <a:avLst/>
+                    </a:prstGeom>
+                  </pic:spPr>
+                </pic:pic>
+              </a:graphicData>
+            </a:graphic>
+          </wp:inline>
+        </w:drawing>
+      </w:r>
+    </w:p>
+    <w:p>
+      <w:pPr>
         <w:pStyle w:val="Heading3"/>
         <w:numPr>
           <w:ilvl w:val="0"/>
@@ -3307,11 +3433,11 @@
         </w:numPr>
         <w:ind w:left="567"/>
         <w:rPr>
-          <w:sz w:val="30"/>
-          <w:szCs w:val="32"/>
+          <w:b w:val="0"/>
+          <w:bCs/>
         </w:rPr>
       </w:pPr>
-      <w:bookmarkStart w:id="13" w:name="_Toc148789676"/>
+      <w:bookmarkStart w:id="13" w:name="_Toc148812467"/>
       <w:r>
         <w:rPr>
           <w:b w:val="0"/>
@@ -3327,6 +3453,55 @@
         <w:t>: Phúc</w:t>
       </w:r>
       <w:bookmarkEnd w:id="13"/>
+    </w:p>
+    <w:p>
+      <w:pPr>
+        <w:ind w:firstLine="0"/>
+        <w:rPr>
+          <w:sz w:val="30"/>
+          <w:szCs w:val="32"/>
+        </w:rPr>
+      </w:pPr>
+      <w:r>
+        <w:rPr>
+          <w:noProof/>
+        </w:rPr>
+        <w:drawing>
+          <wp:inline distT="0" distB="0" distL="0" distR="0" wp14:anchorId="333841D4" wp14:editId="15637135">
+            <wp:extent cx="5580380" cy="2176780"/>
+            <wp:effectExtent l="0" t="0" r="1270" b="0"/>
+            <wp:docPr id="1979970136" name="Picture 1" descr="A diagram of a diagram&#10;&#10;Description automatically generated"/>
+            <wp:cNvGraphicFramePr>
+              <a:graphicFrameLocks xmlns:a="http://schemas.openxmlformats.org/drawingml/2006/main" noChangeAspect="1"/>
+            </wp:cNvGraphicFramePr>
+            <a:graphic xmlns:a="http://schemas.openxmlformats.org/drawingml/2006/main">
+              <a:graphicData uri="http://schemas.openxmlformats.org/drawingml/2006/picture">
+                <pic:pic xmlns:pic="http://schemas.openxmlformats.org/drawingml/2006/picture">
+                  <pic:nvPicPr>
+                    <pic:cNvPr id="1979970136" name="Picture 1" descr="A diagram of a diagram&#10;&#10;Description automatically generated"/>
+                    <pic:cNvPicPr/>
+                  </pic:nvPicPr>
+                  <pic:blipFill>
+                    <a:blip r:embed="rId15"/>
+                    <a:stretch>
+                      <a:fillRect/>
+                    </a:stretch>
+                  </pic:blipFill>
+                  <pic:spPr>
+                    <a:xfrm>
+                      <a:off x="0" y="0"/>
+                      <a:ext cx="5580380" cy="2176780"/>
+                    </a:xfrm>
+                    <a:prstGeom prst="rect">
+                      <a:avLst/>
+                    </a:prstGeom>
+                  </pic:spPr>
+                </pic:pic>
+              </a:graphicData>
+            </a:graphic>
+          </wp:inline>
+        </w:drawing>
+      </w:r>
       <w:r>
         <w:br w:type="page"/>
       </w:r>
@@ -3335,7 +3510,7 @@
       <w:pPr>
         <w:pStyle w:val="Heading1"/>
       </w:pPr>
-      <w:bookmarkStart w:id="14" w:name="_Toc148789677"/>
+      <w:bookmarkStart w:id="14" w:name="_Toc148812468"/>
       <w:r>
         <w:lastRenderedPageBreak/>
         <w:t>Sơ đồ class</w:t>
@@ -3366,7 +3541,7 @@
                     <pic:cNvPicPr/>
                   </pic:nvPicPr>
                   <pic:blipFill>
-                    <a:blip r:embed="rId12">
+                    <a:blip r:embed="rId16">
                       <a:extLst>
                         <a:ext uri="{28A0092B-C50C-407E-A947-70E740481C1C}">
                           <a14:useLocalDpi xmlns:a14="http://schemas.microsoft.com/office/drawing/2010/main" val="0"/>
@@ -3411,7 +3586,7 @@
       <w:pPr>
         <w:pStyle w:val="Heading1"/>
       </w:pPr>
-      <w:bookmarkStart w:id="15" w:name="_Toc148789678"/>
+      <w:bookmarkStart w:id="15" w:name="_Toc148812469"/>
       <w:r>
         <w:lastRenderedPageBreak/>
         <w:t>Sơ đồ hoạt động</w:t>
@@ -3425,7 +3600,7 @@
       <w:r>
         <w:t xml:space="preserve">Tham khảo: </w:t>
       </w:r>
-      <w:hyperlink r:id="rId13" w:history="1">
+      <w:hyperlink r:id="rId17" w:history="1">
         <w:r>
           <w:rPr>
             <w:rStyle w:val="Hyperlink"/>
@@ -3469,7 +3644,7 @@
                     <pic:cNvPicPr/>
                   </pic:nvPicPr>
                   <pic:blipFill>
-                    <a:blip r:embed="rId14"/>
+                    <a:blip r:embed="rId18"/>
                     <a:stretch>
                       <a:fillRect/>
                     </a:stretch>
@@ -3491,11 +3666,17 @@
       </w:r>
     </w:p>
     <w:p>
+      <w:r>
+        <w:br w:type="page"/>
+      </w:r>
+    </w:p>
+    <w:p>
       <w:pPr>
         <w:pStyle w:val="ListParagraph"/>
         <w:ind w:left="927" w:firstLine="0"/>
       </w:pPr>
       <w:r>
+        <w:lastRenderedPageBreak/>
         <w:t>+ Quản lý thông tin hãng hàng không</w:t>
       </w:r>
       <w:r>
@@ -3503,6 +3684,51 @@
       </w:r>
     </w:p>
     <w:p>
+      <w:pPr>
+        <w:ind w:firstLine="0"/>
+      </w:pPr>
+      <w:r>
+        <w:rPr>
+          <w:rFonts w:cs="Times New Roman"/>
+          <w:noProof/>
+          <w:szCs w:val="26"/>
+        </w:rPr>
+        <w:drawing>
+          <wp:inline distT="0" distB="0" distL="0" distR="0" wp14:anchorId="5E50297E" wp14:editId="651AF779">
+            <wp:extent cx="5580380" cy="4041006"/>
+            <wp:effectExtent l="0" t="0" r="1270" b="0"/>
+            <wp:docPr id="1810956250" name="Picture 1" descr="A diagram of a flowchart&#10;&#10;Description automatically generated"/>
+            <wp:cNvGraphicFramePr>
+              <a:graphicFrameLocks xmlns:a="http://schemas.openxmlformats.org/drawingml/2006/main" noChangeAspect="1"/>
+            </wp:cNvGraphicFramePr>
+            <a:graphic xmlns:a="http://schemas.openxmlformats.org/drawingml/2006/main">
+              <a:graphicData uri="http://schemas.openxmlformats.org/drawingml/2006/picture">
+                <pic:pic xmlns:pic="http://schemas.openxmlformats.org/drawingml/2006/picture">
+                  <pic:nvPicPr>
+                    <pic:cNvPr id="1810956250" name="Picture 1" descr="A diagram of a flowchart&#10;&#10;Description automatically generated"/>
+                    <pic:cNvPicPr/>
+                  </pic:nvPicPr>
+                  <pic:blipFill>
+                    <a:blip r:embed="rId19"/>
+                    <a:stretch>
+                      <a:fillRect/>
+                    </a:stretch>
+                  </pic:blipFill>
+                  <pic:spPr>
+                    <a:xfrm>
+                      <a:off x="0" y="0"/>
+                      <a:ext cx="5580380" cy="4041006"/>
+                    </a:xfrm>
+                    <a:prstGeom prst="rect">
+                      <a:avLst/>
+                    </a:prstGeom>
+                  </pic:spPr>
+                </pic:pic>
+              </a:graphicData>
+            </a:graphic>
+          </wp:inline>
+        </w:drawing>
+      </w:r>
       <w:r>
         <w:br w:type="page"/>
       </w:r>
@@ -3545,7 +3771,7 @@
                     <pic:cNvPicPr/>
                   </pic:nvPicPr>
                   <pic:blipFill>
-                    <a:blip r:embed="rId15"/>
+                    <a:blip r:embed="rId20"/>
                     <a:stretch>
                       <a:fillRect/>
                     </a:stretch>
@@ -3567,11 +3793,17 @@
       </w:r>
     </w:p>
     <w:p>
+      <w:r>
+        <w:br w:type="page"/>
+      </w:r>
+    </w:p>
+    <w:p>
       <w:pPr>
         <w:pStyle w:val="ListParagraph"/>
         <w:ind w:left="927" w:firstLine="0"/>
       </w:pPr>
       <w:r>
+        <w:lastRenderedPageBreak/>
         <w:t>+ Quản lý thông tin sân bay</w:t>
       </w:r>
       <w:r>
@@ -3581,6 +3813,52 @@
     <w:p>
       <w:pPr>
         <w:pStyle w:val="ListParagraph"/>
+        <w:ind w:left="0" w:firstLine="0"/>
+      </w:pPr>
+      <w:r>
+        <w:rPr>
+          <w:noProof/>
+        </w:rPr>
+        <w:drawing>
+          <wp:inline distT="0" distB="0" distL="0" distR="0" wp14:anchorId="6148F0CD" wp14:editId="0CD4A406">
+            <wp:extent cx="5580380" cy="4115435"/>
+            <wp:effectExtent l="0" t="0" r="1270" b="0"/>
+            <wp:docPr id="175719620" name="Picture 1" descr="A diagram of a diagram&#10;&#10;Description automatically generated"/>
+            <wp:cNvGraphicFramePr>
+              <a:graphicFrameLocks xmlns:a="http://schemas.openxmlformats.org/drawingml/2006/main" noChangeAspect="1"/>
+            </wp:cNvGraphicFramePr>
+            <a:graphic xmlns:a="http://schemas.openxmlformats.org/drawingml/2006/main">
+              <a:graphicData uri="http://schemas.openxmlformats.org/drawingml/2006/picture">
+                <pic:pic xmlns:pic="http://schemas.openxmlformats.org/drawingml/2006/picture">
+                  <pic:nvPicPr>
+                    <pic:cNvPr id="175719620" name="Picture 1" descr="A diagram of a diagram&#10;&#10;Description automatically generated"/>
+                    <pic:cNvPicPr/>
+                  </pic:nvPicPr>
+                  <pic:blipFill>
+                    <a:blip r:embed="rId21"/>
+                    <a:stretch>
+                      <a:fillRect/>
+                    </a:stretch>
+                  </pic:blipFill>
+                  <pic:spPr>
+                    <a:xfrm>
+                      <a:off x="0" y="0"/>
+                      <a:ext cx="5580380" cy="4115435"/>
+                    </a:xfrm>
+                    <a:prstGeom prst="rect">
+                      <a:avLst/>
+                    </a:prstGeom>
+                  </pic:spPr>
+                </pic:pic>
+              </a:graphicData>
+            </a:graphic>
+          </wp:inline>
+        </w:drawing>
+      </w:r>
+    </w:p>
+    <w:p>
+      <w:pPr>
+        <w:pStyle w:val="ListParagraph"/>
         <w:ind w:left="927" w:firstLine="0"/>
       </w:pPr>
       <w:r>
@@ -3605,6 +3883,55 @@
     <w:p>
       <w:pPr>
         <w:pStyle w:val="ListParagraph"/>
+        <w:ind w:left="0" w:firstLine="0"/>
+      </w:pPr>
+      <w:r>
+        <w:rPr>
+          <w:rFonts w:cs="Times New Roman"/>
+          <w:noProof/>
+          <w:szCs w:val="26"/>
+        </w:rPr>
+        <w:lastRenderedPageBreak/>
+        <w:drawing>
+          <wp:inline distT="0" distB="0" distL="0" distR="0" wp14:anchorId="1F6E7A78" wp14:editId="21C85EBE">
+            <wp:extent cx="5580380" cy="3943230"/>
+            <wp:effectExtent l="0" t="0" r="1270" b="635"/>
+            <wp:docPr id="1239279344" name="Picture 1" descr="A diagram of a flowchart&#10;&#10;Description automatically generated"/>
+            <wp:cNvGraphicFramePr>
+              <a:graphicFrameLocks xmlns:a="http://schemas.openxmlformats.org/drawingml/2006/main" noChangeAspect="1"/>
+            </wp:cNvGraphicFramePr>
+            <a:graphic xmlns:a="http://schemas.openxmlformats.org/drawingml/2006/main">
+              <a:graphicData uri="http://schemas.openxmlformats.org/drawingml/2006/picture">
+                <pic:pic xmlns:pic="http://schemas.openxmlformats.org/drawingml/2006/picture">
+                  <pic:nvPicPr>
+                    <pic:cNvPr id="1239279344" name="Picture 1" descr="A diagram of a flowchart&#10;&#10;Description automatically generated"/>
+                    <pic:cNvPicPr/>
+                  </pic:nvPicPr>
+                  <pic:blipFill>
+                    <a:blip r:embed="rId22"/>
+                    <a:stretch>
+                      <a:fillRect/>
+                    </a:stretch>
+                  </pic:blipFill>
+                  <pic:spPr>
+                    <a:xfrm>
+                      <a:off x="0" y="0"/>
+                      <a:ext cx="5580380" cy="3943230"/>
+                    </a:xfrm>
+                    <a:prstGeom prst="rect">
+                      <a:avLst/>
+                    </a:prstGeom>
+                  </pic:spPr>
+                </pic:pic>
+              </a:graphicData>
+            </a:graphic>
+          </wp:inline>
+        </w:drawing>
+      </w:r>
+    </w:p>
+    <w:p>
+      <w:pPr>
+        <w:pStyle w:val="ListParagraph"/>
         <w:ind w:left="927" w:firstLine="0"/>
       </w:pPr>
       <w:r>
@@ -3635,7 +3962,7 @@
       <w:pPr>
         <w:pStyle w:val="Heading1"/>
       </w:pPr>
-      <w:bookmarkStart w:id="16" w:name="_Toc148789679"/>
+      <w:bookmarkStart w:id="16" w:name="_Toc148812470"/>
       <w:r>
         <w:lastRenderedPageBreak/>
         <w:t>Sơ đồ tuần tự</w:t>
@@ -3655,6 +3982,54 @@
       </w:r>
       <w:r>
         <w:t>: Thành</w:t>
+      </w:r>
+    </w:p>
+    <w:p>
+      <w:pPr>
+        <w:pStyle w:val="ListParagraph"/>
+        <w:ind w:left="0" w:firstLine="0"/>
+      </w:pPr>
+      <w:r>
+        <w:rPr>
+          <w:rFonts w:cs="Times New Roman"/>
+          <w:noProof/>
+          <w:szCs w:val="26"/>
+        </w:rPr>
+        <w:drawing>
+          <wp:inline distT="0" distB="0" distL="0" distR="0" wp14:anchorId="4255C13E" wp14:editId="2FCCE1EE">
+            <wp:extent cx="5580380" cy="3870494"/>
+            <wp:effectExtent l="0" t="0" r="1270" b="0"/>
+            <wp:docPr id="1186239545" name="Picture 1" descr="A diagram of a diagram&#10;&#10;Description automatically generated"/>
+            <wp:cNvGraphicFramePr>
+              <a:graphicFrameLocks xmlns:a="http://schemas.openxmlformats.org/drawingml/2006/main" noChangeAspect="1"/>
+            </wp:cNvGraphicFramePr>
+            <a:graphic xmlns:a="http://schemas.openxmlformats.org/drawingml/2006/main">
+              <a:graphicData uri="http://schemas.openxmlformats.org/drawingml/2006/picture">
+                <pic:pic xmlns:pic="http://schemas.openxmlformats.org/drawingml/2006/picture">
+                  <pic:nvPicPr>
+                    <pic:cNvPr id="1186239545" name="Picture 1" descr="A diagram of a diagram&#10;&#10;Description automatically generated"/>
+                    <pic:cNvPicPr/>
+                  </pic:nvPicPr>
+                  <pic:blipFill>
+                    <a:blip r:embed="rId23"/>
+                    <a:stretch>
+                      <a:fillRect/>
+                    </a:stretch>
+                  </pic:blipFill>
+                  <pic:spPr>
+                    <a:xfrm>
+                      <a:off x="0" y="0"/>
+                      <a:ext cx="5580380" cy="3870494"/>
+                    </a:xfrm>
+                    <a:prstGeom prst="rect">
+                      <a:avLst/>
+                    </a:prstGeom>
+                  </pic:spPr>
+                </pic:pic>
+              </a:graphicData>
+            </a:graphic>
+          </wp:inline>
+        </w:drawing>
       </w:r>
     </w:p>
     <w:p>
@@ -3787,7 +4162,6 @@
           <w:szCs w:val="32"/>
         </w:rPr>
       </w:pPr>
-      <w:bookmarkStart w:id="17" w:name="_Toc148789680"/>
       <w:r>
         <w:br w:type="page"/>
       </w:r>
@@ -3796,6 +4170,7 @@
       <w:pPr>
         <w:pStyle w:val="Heading1"/>
       </w:pPr>
+      <w:bookmarkStart w:id="17" w:name="_Toc148812471"/>
       <w:r>
         <w:lastRenderedPageBreak/>
         <w:t>Sơ đồ cộng tác</w:t>
@@ -3803,7 +4178,7 @@
       <w:bookmarkEnd w:id="17"/>
     </w:p>
     <w:sectPr>
-      <w:footerReference w:type="default" r:id="rId16"/>
+      <w:footerReference w:type="default" r:id="rId24"/>
       <w:pgSz w:w="11907" w:h="16840" w:code="9"/>
       <w:pgMar w:top="1418" w:right="1418" w:bottom="1418" w:left="1701" w:header="851" w:footer="851" w:gutter="0"/>
       <w:cols w:space="720"/>

</xml_diff>

<commit_message>
feat: login + booking
</commit_message>
<xml_diff>
--- a/doc/db_design.docx
+++ b/doc/db_design.docx
@@ -133,7 +133,7 @@
           <w:r>
             <w:fldChar w:fldCharType="separate"/>
           </w:r>
-          <w:hyperlink w:anchor="_Toc148892318" w:history="1">
+          <w:hyperlink w:anchor="_Toc148901009" w:history="1">
             <w:r>
               <w:rPr>
                 <w:rStyle w:val="Hyperlink"/>
@@ -160,7 +160,7 @@
                 <w:noProof/>
                 <w:webHidden/>
               </w:rPr>
-              <w:instrText xml:space="preserve"> PAGEREF _Toc148892318 \h </w:instrText>
+              <w:instrText xml:space="preserve"> PAGEREF _Toc148901009 \h </w:instrText>
             </w:r>
             <w:r>
               <w:rPr>
@@ -203,7 +203,7 @@
               <w:sz w:val="22"/>
             </w:rPr>
           </w:pPr>
-          <w:hyperlink w:anchor="_Toc148892319" w:history="1">
+          <w:hyperlink w:anchor="_Toc148901010" w:history="1">
             <w:r>
               <w:rPr>
                 <w:rStyle w:val="Hyperlink"/>
@@ -230,7 +230,7 @@
                 <w:noProof/>
                 <w:webHidden/>
               </w:rPr>
-              <w:instrText xml:space="preserve"> PAGEREF _Toc148892319 \h </w:instrText>
+              <w:instrText xml:space="preserve"> PAGEREF _Toc148901010 \h </w:instrText>
             </w:r>
             <w:r>
               <w:rPr>
@@ -273,7 +273,7 @@
               <w:sz w:val="22"/>
             </w:rPr>
           </w:pPr>
-          <w:hyperlink w:anchor="_Toc148892320" w:history="1">
+          <w:hyperlink w:anchor="_Toc148901011" w:history="1">
             <w:r>
               <w:rPr>
                 <w:rStyle w:val="Hyperlink"/>
@@ -300,7 +300,7 @@
                 <w:noProof/>
                 <w:webHidden/>
               </w:rPr>
-              <w:instrText xml:space="preserve"> PAGEREF _Toc148892320 \h </w:instrText>
+              <w:instrText xml:space="preserve"> PAGEREF _Toc148901011 \h </w:instrText>
             </w:r>
             <w:r>
               <w:rPr>
@@ -343,7 +343,7 @@
               <w:sz w:val="22"/>
             </w:rPr>
           </w:pPr>
-          <w:hyperlink w:anchor="_Toc148892321" w:history="1">
+          <w:hyperlink w:anchor="_Toc148901012" w:history="1">
             <w:r>
               <w:rPr>
                 <w:rStyle w:val="Hyperlink"/>
@@ -370,7 +370,7 @@
                 <w:noProof/>
                 <w:webHidden/>
               </w:rPr>
-              <w:instrText xml:space="preserve"> PAGEREF _Toc148892321 \h </w:instrText>
+              <w:instrText xml:space="preserve"> PAGEREF _Toc148901012 \h </w:instrText>
             </w:r>
             <w:r>
               <w:rPr>
@@ -413,7 +413,7 @@
               <w:sz w:val="22"/>
             </w:rPr>
           </w:pPr>
-          <w:hyperlink w:anchor="_Toc148892322" w:history="1">
+          <w:hyperlink w:anchor="_Toc148901013" w:history="1">
             <w:r>
               <w:rPr>
                 <w:rStyle w:val="Hyperlink"/>
@@ -440,7 +440,7 @@
                 <w:noProof/>
                 <w:webHidden/>
               </w:rPr>
-              <w:instrText xml:space="preserve"> PAGEREF _Toc148892322 \h </w:instrText>
+              <w:instrText xml:space="preserve"> PAGEREF _Toc148901013 \h </w:instrText>
             </w:r>
             <w:r>
               <w:rPr>
@@ -484,7 +484,7 @@
               <w:sz w:val="22"/>
             </w:rPr>
           </w:pPr>
-          <w:hyperlink w:anchor="_Toc148892323" w:history="1">
+          <w:hyperlink w:anchor="_Toc148901014" w:history="1">
             <w:r>
               <w:rPr>
                 <w:rStyle w:val="Hyperlink"/>
@@ -526,7 +526,7 @@
                 <w:noProof/>
                 <w:webHidden/>
               </w:rPr>
-              <w:instrText xml:space="preserve"> PAGEREF _Toc148892323 \h </w:instrText>
+              <w:instrText xml:space="preserve"> PAGEREF _Toc148901014 \h </w:instrText>
             </w:r>
             <w:r>
               <w:rPr>
@@ -570,7 +570,7 @@
               <w:sz w:val="22"/>
             </w:rPr>
           </w:pPr>
-          <w:hyperlink w:anchor="_Toc148892324" w:history="1">
+          <w:hyperlink w:anchor="_Toc148901015" w:history="1">
             <w:r>
               <w:rPr>
                 <w:rStyle w:val="Hyperlink"/>
@@ -612,7 +612,7 @@
                 <w:noProof/>
                 <w:webHidden/>
               </w:rPr>
-              <w:instrText xml:space="preserve"> PAGEREF _Toc148892324 \h </w:instrText>
+              <w:instrText xml:space="preserve"> PAGEREF _Toc148901015 \h </w:instrText>
             </w:r>
             <w:r>
               <w:rPr>
@@ -655,7 +655,7 @@
               <w:sz w:val="22"/>
             </w:rPr>
           </w:pPr>
-          <w:hyperlink w:anchor="_Toc148892325" w:history="1">
+          <w:hyperlink w:anchor="_Toc148901016" w:history="1">
             <w:r>
               <w:rPr>
                 <w:rStyle w:val="Hyperlink"/>
@@ -683,7 +683,7 @@
                 <w:noProof/>
                 <w:webHidden/>
               </w:rPr>
-              <w:instrText xml:space="preserve"> PAGEREF _Toc148892325 \h </w:instrText>
+              <w:instrText xml:space="preserve"> PAGEREF _Toc148901016 \h </w:instrText>
             </w:r>
             <w:r>
               <w:rPr>
@@ -726,7 +726,7 @@
               <w:sz w:val="22"/>
             </w:rPr>
           </w:pPr>
-          <w:hyperlink w:anchor="_Toc148892326" w:history="1">
+          <w:hyperlink w:anchor="_Toc148901017" w:history="1">
             <w:r>
               <w:rPr>
                 <w:rStyle w:val="Hyperlink"/>
@@ -754,7 +754,7 @@
                 <w:noProof/>
                 <w:webHidden/>
               </w:rPr>
-              <w:instrText xml:space="preserve"> PAGEREF _Toc148892326 \h </w:instrText>
+              <w:instrText xml:space="preserve"> PAGEREF _Toc148901017 \h </w:instrText>
             </w:r>
             <w:r>
               <w:rPr>
@@ -797,7 +797,7 @@
               <w:sz w:val="22"/>
             </w:rPr>
           </w:pPr>
-          <w:hyperlink w:anchor="_Toc148892327" w:history="1">
+          <w:hyperlink w:anchor="_Toc148901018" w:history="1">
             <w:r>
               <w:rPr>
                 <w:rStyle w:val="Hyperlink"/>
@@ -825,7 +825,7 @@
                 <w:noProof/>
                 <w:webHidden/>
               </w:rPr>
-              <w:instrText xml:space="preserve"> PAGEREF _Toc148892327 \h </w:instrText>
+              <w:instrText xml:space="preserve"> PAGEREF _Toc148901018 \h </w:instrText>
             </w:r>
             <w:r>
               <w:rPr>
@@ -868,14 +868,30 @@
               <w:sz w:val="22"/>
             </w:rPr>
           </w:pPr>
-          <w:hyperlink w:anchor="_Toc148892328" w:history="1">
+          <w:hyperlink w:anchor="_Toc148901019" w:history="1">
             <w:r>
               <w:rPr>
                 <w:rStyle w:val="Hyperlink"/>
                 <w:bCs/>
                 <w:noProof/>
               </w:rPr>
-              <w:t>2.4 Phân rã usecase Quản lý thông tin sân bay: Nhân</w:t>
+              <w:t>2.4 Phân rã usecase Quản lý thô</w:t>
+            </w:r>
+            <w:r>
+              <w:rPr>
+                <w:rStyle w:val="Hyperlink"/>
+                <w:bCs/>
+                <w:noProof/>
+              </w:rPr>
+              <w:t>n</w:t>
+            </w:r>
+            <w:r>
+              <w:rPr>
+                <w:rStyle w:val="Hyperlink"/>
+                <w:bCs/>
+                <w:noProof/>
+              </w:rPr>
+              <w:t>g tin sân bay: Nhân</w:t>
             </w:r>
             <w:r>
               <w:rPr>
@@ -896,7 +912,7 @@
                 <w:noProof/>
                 <w:webHidden/>
               </w:rPr>
-              <w:instrText xml:space="preserve"> PAGEREF _Toc148892328 \h </w:instrText>
+              <w:instrText xml:space="preserve"> PAGEREF _Toc148901019 \h </w:instrText>
             </w:r>
             <w:r>
               <w:rPr>
@@ -939,7 +955,7 @@
               <w:sz w:val="22"/>
             </w:rPr>
           </w:pPr>
-          <w:hyperlink w:anchor="_Toc148892329" w:history="1">
+          <w:hyperlink w:anchor="_Toc148901020" w:history="1">
             <w:r>
               <w:rPr>
                 <w:rStyle w:val="Hyperlink"/>
@@ -967,7 +983,7 @@
                 <w:noProof/>
                 <w:webHidden/>
               </w:rPr>
-              <w:instrText xml:space="preserve"> PAGEREF _Toc148892329 \h </w:instrText>
+              <w:instrText xml:space="preserve"> PAGEREF _Toc148901020 \h </w:instrText>
             </w:r>
             <w:r>
               <w:rPr>
@@ -1010,7 +1026,7 @@
               <w:sz w:val="22"/>
             </w:rPr>
           </w:pPr>
-          <w:hyperlink w:anchor="_Toc148892330" w:history="1">
+          <w:hyperlink w:anchor="_Toc148901021" w:history="1">
             <w:r>
               <w:rPr>
                 <w:rStyle w:val="Hyperlink"/>
@@ -1038,7 +1054,7 @@
                 <w:noProof/>
                 <w:webHidden/>
               </w:rPr>
-              <w:instrText xml:space="preserve"> PAGEREF _Toc148892330 \h </w:instrText>
+              <w:instrText xml:space="preserve"> PAGEREF _Toc148901021 \h </w:instrText>
             </w:r>
             <w:r>
               <w:rPr>
@@ -1081,7 +1097,7 @@
               <w:sz w:val="22"/>
             </w:rPr>
           </w:pPr>
-          <w:hyperlink w:anchor="_Toc148892331" w:history="1">
+          <w:hyperlink w:anchor="_Toc148901022" w:history="1">
             <w:r>
               <w:rPr>
                 <w:rStyle w:val="Hyperlink"/>
@@ -1109,7 +1125,7 @@
                 <w:noProof/>
                 <w:webHidden/>
               </w:rPr>
-              <w:instrText xml:space="preserve"> PAGEREF _Toc148892331 \h </w:instrText>
+              <w:instrText xml:space="preserve"> PAGEREF _Toc148901022 \h </w:instrText>
             </w:r>
             <w:r>
               <w:rPr>
@@ -1152,7 +1168,7 @@
               <w:sz w:val="22"/>
             </w:rPr>
           </w:pPr>
-          <w:hyperlink w:anchor="_Toc148892332" w:history="1">
+          <w:hyperlink w:anchor="_Toc148901023" w:history="1">
             <w:r>
               <w:rPr>
                 <w:rStyle w:val="Hyperlink"/>
@@ -1180,7 +1196,7 @@
                 <w:noProof/>
                 <w:webHidden/>
               </w:rPr>
-              <w:instrText xml:space="preserve"> PAGEREF _Toc148892332 \h </w:instrText>
+              <w:instrText xml:space="preserve"> PAGEREF _Toc148901023 \h </w:instrText>
             </w:r>
             <w:r>
               <w:rPr>
@@ -1223,7 +1239,7 @@
               <w:sz w:val="22"/>
             </w:rPr>
           </w:pPr>
-          <w:hyperlink w:anchor="_Toc148892333" w:history="1">
+          <w:hyperlink w:anchor="_Toc148901024" w:history="1">
             <w:r>
               <w:rPr>
                 <w:rStyle w:val="Hyperlink"/>
@@ -1250,7 +1266,7 @@
                 <w:noProof/>
                 <w:webHidden/>
               </w:rPr>
-              <w:instrText xml:space="preserve"> PAGEREF _Toc148892333 \h </w:instrText>
+              <w:instrText xml:space="preserve"> PAGEREF _Toc148901024 \h </w:instrText>
             </w:r>
             <w:r>
               <w:rPr>
@@ -1293,7 +1309,7 @@
               <w:sz w:val="22"/>
             </w:rPr>
           </w:pPr>
-          <w:hyperlink w:anchor="_Toc148892334" w:history="1">
+          <w:hyperlink w:anchor="_Toc148901025" w:history="1">
             <w:r>
               <w:rPr>
                 <w:rStyle w:val="Hyperlink"/>
@@ -1320,7 +1336,7 @@
                 <w:noProof/>
                 <w:webHidden/>
               </w:rPr>
-              <w:instrText xml:space="preserve"> PAGEREF _Toc148892334 \h </w:instrText>
+              <w:instrText xml:space="preserve"> PAGEREF _Toc148901025 \h </w:instrText>
             </w:r>
             <w:r>
               <w:rPr>
@@ -1364,7 +1380,7 @@
               <w:sz w:val="22"/>
             </w:rPr>
           </w:pPr>
-          <w:hyperlink w:anchor="_Toc148892335" w:history="1">
+          <w:hyperlink w:anchor="_Toc148901026" w:history="1">
             <w:r>
               <w:rPr>
                 <w:rStyle w:val="Hyperlink"/>
@@ -1406,7 +1422,7 @@
                 <w:noProof/>
                 <w:webHidden/>
               </w:rPr>
-              <w:instrText xml:space="preserve"> PAGEREF _Toc148892335 \h </w:instrText>
+              <w:instrText xml:space="preserve"> PAGEREF _Toc148901026 \h </w:instrText>
             </w:r>
             <w:r>
               <w:rPr>
@@ -1450,7 +1466,7 @@
               <w:sz w:val="22"/>
             </w:rPr>
           </w:pPr>
-          <w:hyperlink w:anchor="_Toc148892336" w:history="1">
+          <w:hyperlink w:anchor="_Toc148901027" w:history="1">
             <w:r>
               <w:rPr>
                 <w:rStyle w:val="Hyperlink"/>
@@ -1492,7 +1508,7 @@
                 <w:noProof/>
                 <w:webHidden/>
               </w:rPr>
-              <w:instrText xml:space="preserve"> PAGEREF _Toc148892336 \h </w:instrText>
+              <w:instrText xml:space="preserve"> PAGEREF _Toc148901027 \h </w:instrText>
             </w:r>
             <w:r>
               <w:rPr>
@@ -1536,7 +1552,7 @@
               <w:sz w:val="22"/>
             </w:rPr>
           </w:pPr>
-          <w:hyperlink w:anchor="_Toc148892337" w:history="1">
+          <w:hyperlink w:anchor="_Toc148901028" w:history="1">
             <w:r>
               <w:rPr>
                 <w:rStyle w:val="Hyperlink"/>
@@ -1578,7 +1594,7 @@
                 <w:noProof/>
                 <w:webHidden/>
               </w:rPr>
-              <w:instrText xml:space="preserve"> PAGEREF _Toc148892337 \h </w:instrText>
+              <w:instrText xml:space="preserve"> PAGEREF _Toc148901028 \h </w:instrText>
             </w:r>
             <w:r>
               <w:rPr>
@@ -1622,7 +1638,7 @@
               <w:sz w:val="22"/>
             </w:rPr>
           </w:pPr>
-          <w:hyperlink w:anchor="_Toc148892338" w:history="1">
+          <w:hyperlink w:anchor="_Toc148901029" w:history="1">
             <w:r>
               <w:rPr>
                 <w:rStyle w:val="Hyperlink"/>
@@ -1664,7 +1680,7 @@
                 <w:noProof/>
                 <w:webHidden/>
               </w:rPr>
-              <w:instrText xml:space="preserve"> PAGEREF _Toc148892338 \h </w:instrText>
+              <w:instrText xml:space="preserve"> PAGEREF _Toc148901029 \h </w:instrText>
             </w:r>
             <w:r>
               <w:rPr>
@@ -1708,7 +1724,7 @@
               <w:sz w:val="22"/>
             </w:rPr>
           </w:pPr>
-          <w:hyperlink w:anchor="_Toc148892339" w:history="1">
+          <w:hyperlink w:anchor="_Toc148901030" w:history="1">
             <w:r>
               <w:rPr>
                 <w:rStyle w:val="Hyperlink"/>
@@ -1750,7 +1766,7 @@
                 <w:noProof/>
                 <w:webHidden/>
               </w:rPr>
-              <w:instrText xml:space="preserve"> PAGEREF _Toc148892339 \h </w:instrText>
+              <w:instrText xml:space="preserve"> PAGEREF _Toc148901030 \h </w:instrText>
             </w:r>
             <w:r>
               <w:rPr>
@@ -1794,7 +1810,7 @@
               <w:sz w:val="22"/>
             </w:rPr>
           </w:pPr>
-          <w:hyperlink w:anchor="_Toc148892340" w:history="1">
+          <w:hyperlink w:anchor="_Toc148901031" w:history="1">
             <w:r>
               <w:rPr>
                 <w:rStyle w:val="Hyperlink"/>
@@ -1836,7 +1852,7 @@
                 <w:noProof/>
                 <w:webHidden/>
               </w:rPr>
-              <w:instrText xml:space="preserve"> PAGEREF _Toc148892340 \h </w:instrText>
+              <w:instrText xml:space="preserve"> PAGEREF _Toc148901031 \h </w:instrText>
             </w:r>
             <w:r>
               <w:rPr>
@@ -1880,7 +1896,7 @@
               <w:sz w:val="22"/>
             </w:rPr>
           </w:pPr>
-          <w:hyperlink w:anchor="_Toc148892341" w:history="1">
+          <w:hyperlink w:anchor="_Toc148901032" w:history="1">
             <w:r>
               <w:rPr>
                 <w:rStyle w:val="Hyperlink"/>
@@ -1922,7 +1938,7 @@
                 <w:noProof/>
                 <w:webHidden/>
               </w:rPr>
-              <w:instrText xml:space="preserve"> PAGEREF _Toc148892341 \h </w:instrText>
+              <w:instrText xml:space="preserve"> PAGEREF _Toc148901032 \h </w:instrText>
             </w:r>
             <w:r>
               <w:rPr>
@@ -1966,7 +1982,7 @@
               <w:sz w:val="22"/>
             </w:rPr>
           </w:pPr>
-          <w:hyperlink w:anchor="_Toc148892342" w:history="1">
+          <w:hyperlink w:anchor="_Toc148901033" w:history="1">
             <w:r>
               <w:rPr>
                 <w:rStyle w:val="Hyperlink"/>
@@ -2008,7 +2024,7 @@
                 <w:noProof/>
                 <w:webHidden/>
               </w:rPr>
-              <w:instrText xml:space="preserve"> PAGEREF _Toc148892342 \h </w:instrText>
+              <w:instrText xml:space="preserve"> PAGEREF _Toc148901033 \h </w:instrText>
             </w:r>
             <w:r>
               <w:rPr>
@@ -2051,13 +2067,13 @@
               <w:sz w:val="22"/>
             </w:rPr>
           </w:pPr>
-          <w:hyperlink w:anchor="_Toc148892343" w:history="1">
+          <w:hyperlink w:anchor="_Toc148901034" w:history="1">
             <w:r>
               <w:rPr>
                 <w:rStyle w:val="Hyperlink"/>
                 <w:noProof/>
               </w:rPr>
-              <w:t>Sơ đồ tuần tự</w:t>
+              <w:t>SƠ ĐỒ TUẦN TỰ</w:t>
             </w:r>
             <w:r>
               <w:rPr>
@@ -2078,7 +2094,7 @@
                 <w:noProof/>
                 <w:webHidden/>
               </w:rPr>
-              <w:instrText xml:space="preserve"> PAGEREF _Toc148892343 \h </w:instrText>
+              <w:instrText xml:space="preserve"> PAGEREF _Toc148901034 \h </w:instrText>
             </w:r>
             <w:r>
               <w:rPr>
@@ -2122,7 +2138,7 @@
               <w:sz w:val="22"/>
             </w:rPr>
           </w:pPr>
-          <w:hyperlink w:anchor="_Toc148892344" w:history="1">
+          <w:hyperlink w:anchor="_Toc148901035" w:history="1">
             <w:r>
               <w:rPr>
                 <w:rStyle w:val="Hyperlink"/>
@@ -2164,7 +2180,7 @@
                 <w:noProof/>
                 <w:webHidden/>
               </w:rPr>
-              <w:instrText xml:space="preserve"> PAGEREF _Toc148892344 \h </w:instrText>
+              <w:instrText xml:space="preserve"> PAGEREF _Toc148901035 \h </w:instrText>
             </w:r>
             <w:r>
               <w:rPr>
@@ -2208,7 +2224,7 @@
               <w:sz w:val="22"/>
             </w:rPr>
           </w:pPr>
-          <w:hyperlink w:anchor="_Toc148892345" w:history="1">
+          <w:hyperlink w:anchor="_Toc148901036" w:history="1">
             <w:r>
               <w:rPr>
                 <w:rStyle w:val="Hyperlink"/>
@@ -2250,7 +2266,7 @@
                 <w:noProof/>
                 <w:webHidden/>
               </w:rPr>
-              <w:instrText xml:space="preserve"> PAGEREF _Toc148892345 \h </w:instrText>
+              <w:instrText xml:space="preserve"> PAGEREF _Toc148901036 \h </w:instrText>
             </w:r>
             <w:r>
               <w:rPr>
@@ -2294,7 +2310,7 @@
               <w:sz w:val="22"/>
             </w:rPr>
           </w:pPr>
-          <w:hyperlink w:anchor="_Toc148892346" w:history="1">
+          <w:hyperlink w:anchor="_Toc148901037" w:history="1">
             <w:r>
               <w:rPr>
                 <w:rStyle w:val="Hyperlink"/>
@@ -2336,7 +2352,7 @@
                 <w:noProof/>
                 <w:webHidden/>
               </w:rPr>
-              <w:instrText xml:space="preserve"> PAGEREF _Toc148892346 \h </w:instrText>
+              <w:instrText xml:space="preserve"> PAGEREF _Toc148901037 \h </w:instrText>
             </w:r>
             <w:r>
               <w:rPr>
@@ -2380,7 +2396,7 @@
               <w:sz w:val="22"/>
             </w:rPr>
           </w:pPr>
-          <w:hyperlink w:anchor="_Toc148892347" w:history="1">
+          <w:hyperlink w:anchor="_Toc148901038" w:history="1">
             <w:r>
               <w:rPr>
                 <w:rStyle w:val="Hyperlink"/>
@@ -2422,7 +2438,7 @@
                 <w:noProof/>
                 <w:webHidden/>
               </w:rPr>
-              <w:instrText xml:space="preserve"> PAGEREF _Toc148892347 \h </w:instrText>
+              <w:instrText xml:space="preserve"> PAGEREF _Toc148901038 \h </w:instrText>
             </w:r>
             <w:r>
               <w:rPr>
@@ -2466,7 +2482,7 @@
               <w:sz w:val="22"/>
             </w:rPr>
           </w:pPr>
-          <w:hyperlink w:anchor="_Toc148892348" w:history="1">
+          <w:hyperlink w:anchor="_Toc148901039" w:history="1">
             <w:r>
               <w:rPr>
                 <w:rStyle w:val="Hyperlink"/>
@@ -2508,7 +2524,7 @@
                 <w:noProof/>
                 <w:webHidden/>
               </w:rPr>
-              <w:instrText xml:space="preserve"> PAGEREF _Toc148892348 \h </w:instrText>
+              <w:instrText xml:space="preserve"> PAGEREF _Toc148901039 \h </w:instrText>
             </w:r>
             <w:r>
               <w:rPr>
@@ -2552,7 +2568,7 @@
               <w:sz w:val="22"/>
             </w:rPr>
           </w:pPr>
-          <w:hyperlink w:anchor="_Toc148892349" w:history="1">
+          <w:hyperlink w:anchor="_Toc148901040" w:history="1">
             <w:r>
               <w:rPr>
                 <w:rStyle w:val="Hyperlink"/>
@@ -2594,7 +2610,7 @@
                 <w:noProof/>
                 <w:webHidden/>
               </w:rPr>
-              <w:instrText xml:space="preserve"> PAGEREF _Toc148892349 \h </w:instrText>
+              <w:instrText xml:space="preserve"> PAGEREF _Toc148901040 \h </w:instrText>
             </w:r>
             <w:r>
               <w:rPr>
@@ -2638,7 +2654,7 @@
               <w:sz w:val="22"/>
             </w:rPr>
           </w:pPr>
-          <w:hyperlink w:anchor="_Toc148892350" w:history="1">
+          <w:hyperlink w:anchor="_Toc148901041" w:history="1">
             <w:r>
               <w:rPr>
                 <w:rStyle w:val="Hyperlink"/>
@@ -2680,7 +2696,7 @@
                 <w:noProof/>
                 <w:webHidden/>
               </w:rPr>
-              <w:instrText xml:space="preserve"> PAGEREF _Toc148892350 \h </w:instrText>
+              <w:instrText xml:space="preserve"> PAGEREF _Toc148901041 \h </w:instrText>
             </w:r>
             <w:r>
               <w:rPr>
@@ -2724,7 +2740,7 @@
               <w:sz w:val="22"/>
             </w:rPr>
           </w:pPr>
-          <w:hyperlink w:anchor="_Toc148892351" w:history="1">
+          <w:hyperlink w:anchor="_Toc148901042" w:history="1">
             <w:r>
               <w:rPr>
                 <w:rStyle w:val="Hyperlink"/>
@@ -2766,7 +2782,7 @@
                 <w:noProof/>
                 <w:webHidden/>
               </w:rPr>
-              <w:instrText xml:space="preserve"> PAGEREF _Toc148892351 \h </w:instrText>
+              <w:instrText xml:space="preserve"> PAGEREF _Toc148901042 \h </w:instrText>
             </w:r>
             <w:r>
               <w:rPr>
@@ -2810,7 +2826,7 @@
               <w:sz w:val="22"/>
             </w:rPr>
           </w:pPr>
-          <w:hyperlink w:anchor="_Toc148892352" w:history="1">
+          <w:hyperlink w:anchor="_Toc148901043" w:history="1">
             <w:r>
               <w:rPr>
                 <w:rStyle w:val="Hyperlink"/>
@@ -2852,7 +2868,7 @@
                 <w:noProof/>
                 <w:webHidden/>
               </w:rPr>
-              <w:instrText xml:space="preserve"> PAGEREF _Toc148892352 \h </w:instrText>
+              <w:instrText xml:space="preserve"> PAGEREF _Toc148901043 \h </w:instrText>
             </w:r>
             <w:r>
               <w:rPr>
@@ -2895,7 +2911,7 @@
               <w:sz w:val="22"/>
             </w:rPr>
           </w:pPr>
-          <w:hyperlink w:anchor="_Toc148892353" w:history="1">
+          <w:hyperlink w:anchor="_Toc148901044" w:history="1">
             <w:r>
               <w:rPr>
                 <w:rStyle w:val="Hyperlink"/>
@@ -2922,7 +2938,7 @@
                 <w:noProof/>
                 <w:webHidden/>
               </w:rPr>
-              <w:instrText xml:space="preserve"> PAGEREF _Toc148892353 \h </w:instrText>
+              <w:instrText xml:space="preserve"> PAGEREF _Toc148901044 \h </w:instrText>
             </w:r>
             <w:r>
               <w:rPr>
@@ -3065,7 +3081,7 @@
       <w:pPr>
         <w:pStyle w:val="Heading1"/>
       </w:pPr>
-      <w:bookmarkStart w:id="0" w:name="_Toc148892318"/>
+      <w:bookmarkStart w:id="0" w:name="_Toc148901009"/>
       <w:r>
         <w:lastRenderedPageBreak/>
         <w:t>MÔ TẢ BÀI TOÁN</w:t>
@@ -3141,7 +3157,7 @@
       <w:pPr>
         <w:jc w:val="center"/>
       </w:pPr>
-      <w:bookmarkStart w:id="1" w:name="_Toc148892319"/>
+      <w:bookmarkStart w:id="1" w:name="_Toc148901010"/>
       <w:r>
         <w:rPr>
           <w:rStyle w:val="Heading1Char"/>
@@ -3209,7 +3225,7 @@
       <w:pPr>
         <w:pStyle w:val="Heading1"/>
       </w:pPr>
-      <w:bookmarkStart w:id="2" w:name="_Toc148892320"/>
+      <w:bookmarkStart w:id="2" w:name="_Toc148901011"/>
       <w:r>
         <w:lastRenderedPageBreak/>
         <w:t>SƠ ĐỒ DIAGRAM</w:t>
@@ -3270,7 +3286,7 @@
       <w:pPr>
         <w:pStyle w:val="Heading1"/>
       </w:pPr>
-      <w:bookmarkStart w:id="3" w:name="_Toc148892321"/>
+      <w:bookmarkStart w:id="3" w:name="_Toc148901012"/>
       <w:r>
         <w:lastRenderedPageBreak/>
         <w:t>CÁC THỰC THỂ VÀ THUỘC TÍNH</w:t>
@@ -4108,7 +4124,7 @@
       <w:pPr>
         <w:pStyle w:val="Heading1"/>
       </w:pPr>
-      <w:bookmarkStart w:id="4" w:name="_Toc148892322"/>
+      <w:bookmarkStart w:id="4" w:name="_Toc148901013"/>
       <w:r>
         <w:lastRenderedPageBreak/>
         <w:t>SƠ ĐỒ USECASE</w:t>
@@ -4493,7 +4509,7 @@
       <w:pPr>
         <w:pStyle w:val="Heading2"/>
       </w:pPr>
-      <w:bookmarkStart w:id="5" w:name="_Toc148892323"/>
+      <w:bookmarkStart w:id="5" w:name="_Toc148901014"/>
       <w:r>
         <w:lastRenderedPageBreak/>
         <w:t>Sơ đồ usecase tổng quát</w:t>
@@ -4550,7 +4566,7 @@
       <w:pPr>
         <w:pStyle w:val="Heading2"/>
       </w:pPr>
-      <w:bookmarkStart w:id="6" w:name="_Toc148892324"/>
+      <w:bookmarkStart w:id="6" w:name="_Toc148901015"/>
       <w:r>
         <w:t>Sơ đồ Usecase phân rã</w:t>
       </w:r>
@@ -4569,7 +4585,7 @@
           <w:bCs/>
         </w:rPr>
       </w:pPr>
-      <w:bookmarkStart w:id="7" w:name="_Toc148892325"/>
+      <w:bookmarkStart w:id="7" w:name="_Toc148901016"/>
       <w:r>
         <w:rPr>
           <w:b w:val="0"/>
@@ -4656,7 +4672,7 @@
           <w:bCs/>
         </w:rPr>
       </w:pPr>
-      <w:bookmarkStart w:id="8" w:name="_Toc148892326"/>
+      <w:bookmarkStart w:id="8" w:name="_Toc148901017"/>
       <w:r>
         <w:rPr>
           <w:b w:val="0"/>
@@ -4738,7 +4754,7 @@
           <w:bCs/>
         </w:rPr>
       </w:pPr>
-      <w:bookmarkStart w:id="9" w:name="_Toc148892327"/>
+      <w:bookmarkStart w:id="9" w:name="_Toc148901018"/>
       <w:r>
         <w:rPr>
           <w:b w:val="0"/>
@@ -4820,7 +4836,7 @@
           <w:bCs/>
         </w:rPr>
       </w:pPr>
-      <w:bookmarkStart w:id="10" w:name="_Toc148892328"/>
+      <w:bookmarkStart w:id="10" w:name="_Toc148901019"/>
       <w:r>
         <w:rPr>
           <w:b w:val="0"/>
@@ -4845,6 +4861,55 @@
       <w:bookmarkEnd w:id="10"/>
     </w:p>
     <w:p>
+      <w:r>
+        <w:rPr>
+          <w:rFonts w:cs="Times New Roman"/>
+          <w:noProof/>
+        </w:rPr>
+        <w:drawing>
+          <wp:inline distT="0" distB="0" distL="114300" distR="114300" wp14:anchorId="09668810" wp14:editId="3D7E8748">
+            <wp:extent cx="4335145" cy="2255520"/>
+            <wp:effectExtent l="0" t="0" r="8255" b="11430"/>
+            <wp:docPr id="1" name="Picture 1" descr="A diagram with text and circles&#10;&#10;Description automatically generated with medium confidence"/>
+            <wp:cNvGraphicFramePr>
+              <a:graphicFrameLocks xmlns:a="http://schemas.openxmlformats.org/drawingml/2006/main" noChangeAspect="1"/>
+            </wp:cNvGraphicFramePr>
+            <a:graphic xmlns:a="http://schemas.openxmlformats.org/drawingml/2006/main">
+              <a:graphicData uri="http://schemas.openxmlformats.org/drawingml/2006/picture">
+                <pic:pic xmlns:pic="http://schemas.openxmlformats.org/drawingml/2006/picture">
+                  <pic:nvPicPr>
+                    <pic:cNvPr id="1" name="Picture 1" descr="A diagram with text and circles&#10;&#10;Description automatically generated with medium confidence"/>
+                    <pic:cNvPicPr>
+                      <a:picLocks noChangeAspect="1"/>
+                    </pic:cNvPicPr>
+                  </pic:nvPicPr>
+                  <pic:blipFill>
+                    <a:blip r:embed="rId15"/>
+                    <a:stretch>
+                      <a:fillRect/>
+                    </a:stretch>
+                  </pic:blipFill>
+                  <pic:spPr>
+                    <a:xfrm>
+                      <a:off x="0" y="0"/>
+                      <a:ext cx="4335145" cy="2255520"/>
+                    </a:xfrm>
+                    <a:prstGeom prst="rect">
+                      <a:avLst/>
+                    </a:prstGeom>
+                    <a:noFill/>
+                    <a:ln>
+                      <a:noFill/>
+                    </a:ln>
+                  </pic:spPr>
+                </pic:pic>
+              </a:graphicData>
+            </a:graphic>
+          </wp:inline>
+        </w:drawing>
+      </w:r>
+    </w:p>
+    <w:p>
       <w:pPr>
         <w:pStyle w:val="Heading3"/>
         <w:numPr>
@@ -4857,12 +4922,13 @@
           <w:bCs/>
         </w:rPr>
       </w:pPr>
-      <w:bookmarkStart w:id="11" w:name="_Toc148892329"/>
+      <w:bookmarkStart w:id="11" w:name="_Toc148901020"/>
       <w:r>
         <w:rPr>
           <w:b w:val="0"/>
           <w:bCs/>
         </w:rPr>
+        <w:lastRenderedPageBreak/>
         <w:t xml:space="preserve">2.5 </w:t>
       </w:r>
       <w:r>
@@ -4905,7 +4971,7 @@
                     <pic:cNvPicPr/>
                   </pic:nvPicPr>
                   <pic:blipFill>
-                    <a:blip r:embed="rId15"/>
+                    <a:blip r:embed="rId16"/>
                     <a:stretch>
                       <a:fillRect/>
                     </a:stretch>
@@ -4939,13 +5005,12 @@
           <w:bCs/>
         </w:rPr>
       </w:pPr>
-      <w:bookmarkStart w:id="12" w:name="_Toc148892330"/>
+      <w:bookmarkStart w:id="12" w:name="_Toc148901021"/>
       <w:r>
         <w:rPr>
           <w:b w:val="0"/>
           <w:bCs/>
         </w:rPr>
-        <w:lastRenderedPageBreak/>
         <w:t xml:space="preserve">2.6 </w:t>
       </w:r>
       <w:r>
@@ -4965,6 +5030,55 @@
       <w:bookmarkEnd w:id="12"/>
     </w:p>
     <w:p>
+      <w:r>
+        <w:rPr>
+          <w:rFonts w:cs="Times New Roman"/>
+          <w:noProof/>
+        </w:rPr>
+        <w:drawing>
+          <wp:inline distT="0" distB="0" distL="114300" distR="114300" wp14:anchorId="2A99DAA5" wp14:editId="6B65AE67">
+            <wp:extent cx="4024630" cy="1812290"/>
+            <wp:effectExtent l="0" t="0" r="13970" b="16510"/>
+            <wp:docPr id="2" name="Picture 2" descr="A diagram with text and words&#10;&#10;Description automatically generated"/>
+            <wp:cNvGraphicFramePr>
+              <a:graphicFrameLocks xmlns:a="http://schemas.openxmlformats.org/drawingml/2006/main" noChangeAspect="1"/>
+            </wp:cNvGraphicFramePr>
+            <a:graphic xmlns:a="http://schemas.openxmlformats.org/drawingml/2006/main">
+              <a:graphicData uri="http://schemas.openxmlformats.org/drawingml/2006/picture">
+                <pic:pic xmlns:pic="http://schemas.openxmlformats.org/drawingml/2006/picture">
+                  <pic:nvPicPr>
+                    <pic:cNvPr id="2" name="Picture 2" descr="A diagram with text and words&#10;&#10;Description automatically generated"/>
+                    <pic:cNvPicPr>
+                      <a:picLocks noChangeAspect="1"/>
+                    </pic:cNvPicPr>
+                  </pic:nvPicPr>
+                  <pic:blipFill>
+                    <a:blip r:embed="rId17"/>
+                    <a:stretch>
+                      <a:fillRect/>
+                    </a:stretch>
+                  </pic:blipFill>
+                  <pic:spPr>
+                    <a:xfrm>
+                      <a:off x="0" y="0"/>
+                      <a:ext cx="4024630" cy="1812290"/>
+                    </a:xfrm>
+                    <a:prstGeom prst="rect">
+                      <a:avLst/>
+                    </a:prstGeom>
+                    <a:noFill/>
+                    <a:ln>
+                      <a:noFill/>
+                    </a:ln>
+                  </pic:spPr>
+                </pic:pic>
+              </a:graphicData>
+            </a:graphic>
+          </wp:inline>
+        </w:drawing>
+      </w:r>
+    </w:p>
+    <w:p>
       <w:pPr>
         <w:pStyle w:val="Heading3"/>
         <w:numPr>
@@ -4977,7 +5091,7 @@
           <w:bCs/>
         </w:rPr>
       </w:pPr>
-      <w:bookmarkStart w:id="13" w:name="_Toc148892331"/>
+      <w:bookmarkStart w:id="13" w:name="_Toc148901022"/>
       <w:r>
         <w:rPr>
           <w:b w:val="0"/>
@@ -5025,7 +5139,7 @@
                     <pic:cNvPicPr/>
                   </pic:nvPicPr>
                   <pic:blipFill>
-                    <a:blip r:embed="rId16"/>
+                    <a:blip r:embed="rId18"/>
                     <a:stretch>
                       <a:fillRect/>
                     </a:stretch>
@@ -5059,12 +5173,13 @@
           <w:bCs/>
         </w:rPr>
       </w:pPr>
-      <w:bookmarkStart w:id="14" w:name="_Toc148892332"/>
+      <w:bookmarkStart w:id="14" w:name="_Toc148901023"/>
       <w:r>
         <w:rPr>
           <w:b w:val="0"/>
           <w:bCs/>
         </w:rPr>
+        <w:lastRenderedPageBreak/>
         <w:t xml:space="preserve">2.8 </w:t>
       </w:r>
       <w:r>
@@ -5111,7 +5226,7 @@
                     <pic:cNvPicPr/>
                   </pic:nvPicPr>
                   <pic:blipFill>
-                    <a:blip r:embed="rId17"/>
+                    <a:blip r:embed="rId19"/>
                     <a:stretch>
                       <a:fillRect/>
                     </a:stretch>
@@ -5139,7 +5254,7 @@
       <w:pPr>
         <w:pStyle w:val="Heading1"/>
       </w:pPr>
-      <w:bookmarkStart w:id="15" w:name="_Toc148892333"/>
+      <w:bookmarkStart w:id="15" w:name="_Toc148901024"/>
       <w:r>
         <w:lastRenderedPageBreak/>
         <w:t>SƠ ĐỒ CLASS</w:t>
@@ -5170,7 +5285,7 @@
                     <pic:cNvPicPr/>
                   </pic:nvPicPr>
                   <pic:blipFill>
-                    <a:blip r:embed="rId18">
+                    <a:blip r:embed="rId20">
                       <a:extLst>
                         <a:ext uri="{28A0092B-C50C-407E-A947-70E740481C1C}">
                           <a14:useLocalDpi xmlns:a14="http://schemas.microsoft.com/office/drawing/2010/main" val="0"/>
@@ -5215,7 +5330,7 @@
       <w:pPr>
         <w:pStyle w:val="Heading1"/>
       </w:pPr>
-      <w:bookmarkStart w:id="16" w:name="_Toc148892334"/>
+      <w:bookmarkStart w:id="16" w:name="_Toc148901025"/>
       <w:r>
         <w:lastRenderedPageBreak/>
         <w:t>SƠ ĐỒ HOẠT ĐỘNG</w:t>
@@ -5230,7 +5345,7 @@
           <w:numId w:val="5"/>
         </w:numPr>
       </w:pPr>
-      <w:bookmarkStart w:id="17" w:name="_Toc148892335"/>
+      <w:bookmarkStart w:id="17" w:name="_Toc148901026"/>
       <w:r>
         <w:t>Đặt vé máy bay</w:t>
       </w:r>
@@ -5264,7 +5379,7 @@
                     <pic:cNvPicPr/>
                   </pic:nvPicPr>
                   <pic:blipFill>
-                    <a:blip r:embed="rId19"/>
+                    <a:blip r:embed="rId21"/>
                     <a:stretch>
                       <a:fillRect/>
                     </a:stretch>
@@ -5292,7 +5407,7 @@
       <w:r>
         <w:t xml:space="preserve"> </w:t>
       </w:r>
-      <w:bookmarkStart w:id="18" w:name="_Toc148892336"/>
+      <w:bookmarkStart w:id="18" w:name="_Toc148901027"/>
       <w:r>
         <w:t>Quản lý thông tin hãng hàng không</w:t>
       </w:r>
@@ -5327,7 +5442,7 @@
                     <pic:cNvPicPr/>
                   </pic:nvPicPr>
                   <pic:blipFill>
-                    <a:blip r:embed="rId20"/>
+                    <a:blip r:embed="rId22"/>
                     <a:stretch>
                       <a:fillRect/>
                     </a:stretch>
@@ -5355,7 +5470,7 @@
       <w:pPr>
         <w:pStyle w:val="Heading2"/>
       </w:pPr>
-      <w:bookmarkStart w:id="19" w:name="_Toc148892337"/>
+      <w:bookmarkStart w:id="19" w:name="_Toc148901028"/>
       <w:r>
         <w:lastRenderedPageBreak/>
         <w:t>Quản lý thông tin chuyến bay</w:t>
@@ -5393,7 +5508,7 @@
                     <pic:cNvPicPr/>
                   </pic:nvPicPr>
                   <pic:blipFill>
-                    <a:blip r:embed="rId21"/>
+                    <a:blip r:embed="rId23"/>
                     <a:stretch>
                       <a:fillRect/>
                     </a:stretch>
@@ -5418,7 +5533,7 @@
       <w:pPr>
         <w:pStyle w:val="Heading2"/>
       </w:pPr>
-      <w:bookmarkStart w:id="20" w:name="_Toc148892338"/>
+      <w:bookmarkStart w:id="20" w:name="_Toc148901029"/>
       <w:r>
         <w:t>Quản lý thông tin sân bay</w:t>
       </w:r>
@@ -5452,7 +5567,7 @@
                     <pic:cNvPicPr/>
                   </pic:nvPicPr>
                   <pic:blipFill>
-                    <a:blip r:embed="rId22"/>
+                    <a:blip r:embed="rId24"/>
                     <a:stretch>
                       <a:fillRect/>
                     </a:stretch>
@@ -5481,7 +5596,7 @@
         <w:lastRenderedPageBreak/>
         <w:t xml:space="preserve"> </w:t>
       </w:r>
-      <w:bookmarkStart w:id="21" w:name="_Toc148892339"/>
+      <w:bookmarkStart w:id="21" w:name="_Toc148901030"/>
       <w:r>
         <w:t>Quản lý thông tin máy bay</w:t>
       </w:r>
@@ -5492,9 +5607,61 @@
     </w:p>
     <w:p>
       <w:pPr>
+        <w:ind w:firstLine="0"/>
+      </w:pPr>
+      <w:r>
+        <w:rPr>
+          <w:rFonts w:cs="Times New Roman"/>
+          <w:noProof/>
+        </w:rPr>
+        <w:drawing>
+          <wp:inline distT="0" distB="0" distL="114300" distR="114300" wp14:anchorId="7316E08D" wp14:editId="4FB17570">
+            <wp:extent cx="5271770" cy="4086225"/>
+            <wp:effectExtent l="0" t="0" r="5080" b="9525"/>
+            <wp:docPr id="10" name="Picture 7" descr="A diagram of a flowchart&#10;&#10;Description automatically generated"/>
+            <wp:cNvGraphicFramePr>
+              <a:graphicFrameLocks xmlns:a="http://schemas.openxmlformats.org/drawingml/2006/main" noChangeAspect="1"/>
+            </wp:cNvGraphicFramePr>
+            <a:graphic xmlns:a="http://schemas.openxmlformats.org/drawingml/2006/main">
+              <a:graphicData uri="http://schemas.openxmlformats.org/drawingml/2006/picture">
+                <pic:pic xmlns:pic="http://schemas.openxmlformats.org/drawingml/2006/picture">
+                  <pic:nvPicPr>
+                    <pic:cNvPr id="10" name="Picture 7" descr="A diagram of a flowchart&#10;&#10;Description automatically generated"/>
+                    <pic:cNvPicPr>
+                      <a:picLocks noChangeAspect="1"/>
+                    </pic:cNvPicPr>
+                  </pic:nvPicPr>
+                  <pic:blipFill>
+                    <a:blip r:embed="rId25"/>
+                    <a:stretch>
+                      <a:fillRect/>
+                    </a:stretch>
+                  </pic:blipFill>
+                  <pic:spPr>
+                    <a:xfrm>
+                      <a:off x="0" y="0"/>
+                      <a:ext cx="5271770" cy="4086225"/>
+                    </a:xfrm>
+                    <a:prstGeom prst="rect">
+                      <a:avLst/>
+                    </a:prstGeom>
+                    <a:noFill/>
+                    <a:ln>
+                      <a:noFill/>
+                    </a:ln>
+                  </pic:spPr>
+                </pic:pic>
+              </a:graphicData>
+            </a:graphic>
+          </wp:inline>
+        </w:drawing>
+      </w:r>
+    </w:p>
+    <w:p>
+      <w:pPr>
         <w:pStyle w:val="Heading2"/>
       </w:pPr>
-      <w:bookmarkStart w:id="22" w:name="_Toc148892340"/>
+      <w:bookmarkStart w:id="22" w:name="_Toc148901031"/>
       <w:r>
         <w:t>Quản lý thông tin vé</w:t>
       </w:r>
@@ -5530,7 +5697,7 @@
                     <pic:cNvPicPr/>
                   </pic:nvPicPr>
                   <pic:blipFill>
-                    <a:blip r:embed="rId23"/>
+                    <a:blip r:embed="rId26"/>
                     <a:stretch>
                       <a:fillRect/>
                     </a:stretch>
@@ -5555,8 +5722,9 @@
       <w:pPr>
         <w:pStyle w:val="Heading2"/>
       </w:pPr>
-      <w:bookmarkStart w:id="23" w:name="_Toc148892341"/>
-      <w:r>
+      <w:bookmarkStart w:id="23" w:name="_Toc148901032"/>
+      <w:r>
+        <w:lastRenderedPageBreak/>
         <w:t>Quản lý thông tin nhân viên</w:t>
       </w:r>
       <w:r>
@@ -5566,9 +5734,51 @@
     </w:p>
     <w:p>
       <w:pPr>
+        <w:ind w:firstLine="0"/>
+      </w:pPr>
+      <w:r>
+        <w:drawing>
+          <wp:inline distT="0" distB="0" distL="0" distR="0" wp14:anchorId="77E2BEBD" wp14:editId="1ACD0C9C">
+            <wp:extent cx="5580380" cy="4104005"/>
+            <wp:effectExtent l="0" t="0" r="1270" b="0"/>
+            <wp:docPr id="1527949022" name="Picture 1" descr="A diagram with black text&#10;&#10;Description automatically generated"/>
+            <wp:cNvGraphicFramePr>
+              <a:graphicFrameLocks xmlns:a="http://schemas.openxmlformats.org/drawingml/2006/main" noChangeAspect="1"/>
+            </wp:cNvGraphicFramePr>
+            <a:graphic xmlns:a="http://schemas.openxmlformats.org/drawingml/2006/main">
+              <a:graphicData uri="http://schemas.openxmlformats.org/drawingml/2006/picture">
+                <pic:pic xmlns:pic="http://schemas.openxmlformats.org/drawingml/2006/picture">
+                  <pic:nvPicPr>
+                    <pic:cNvPr id="1527949022" name="Picture 1" descr="A diagram with black text&#10;&#10;Description automatically generated"/>
+                    <pic:cNvPicPr/>
+                  </pic:nvPicPr>
+                  <pic:blipFill>
+                    <a:blip r:embed="rId27"/>
+                    <a:stretch>
+                      <a:fillRect/>
+                    </a:stretch>
+                  </pic:blipFill>
+                  <pic:spPr>
+                    <a:xfrm>
+                      <a:off x="0" y="0"/>
+                      <a:ext cx="5580380" cy="4104005"/>
+                    </a:xfrm>
+                    <a:prstGeom prst="rect">
+                      <a:avLst/>
+                    </a:prstGeom>
+                  </pic:spPr>
+                </pic:pic>
+              </a:graphicData>
+            </a:graphic>
+          </wp:inline>
+        </w:drawing>
+      </w:r>
+    </w:p>
+    <w:p>
+      <w:pPr>
         <w:pStyle w:val="Heading2"/>
       </w:pPr>
-      <w:bookmarkStart w:id="24" w:name="_Toc148892342"/>
+      <w:bookmarkStart w:id="24" w:name="_Toc148901033"/>
       <w:r>
         <w:t>Tạo báo cáo và thống kê</w:t>
       </w:r>
@@ -5601,7 +5811,7 @@
                     <pic:cNvPicPr/>
                   </pic:nvPicPr>
                   <pic:blipFill>
-                    <a:blip r:embed="rId24"/>
+                    <a:blip r:embed="rId28"/>
                     <a:stretch>
                       <a:fillRect/>
                     </a:stretch>
@@ -5629,10 +5839,10 @@
       <w:pPr>
         <w:pStyle w:val="Heading1"/>
       </w:pPr>
-      <w:bookmarkStart w:id="25" w:name="_Toc148892343"/>
+      <w:bookmarkStart w:id="25" w:name="_Toc148901034"/>
       <w:r>
         <w:lastRenderedPageBreak/>
-        <w:t>Sơ đồ tuần tự</w:t>
+        <w:t>SƠ ĐỒ TUẦN TỰ</w:t>
       </w:r>
       <w:bookmarkEnd w:id="25"/>
     </w:p>
@@ -5644,7 +5854,7 @@
           <w:numId w:val="4"/>
         </w:numPr>
       </w:pPr>
-      <w:bookmarkStart w:id="26" w:name="_Toc148892344"/>
+      <w:bookmarkStart w:id="26" w:name="_Toc148901035"/>
       <w:r>
         <w:t>Đăng nhập</w:t>
       </w:r>
@@ -5680,7 +5890,7 @@
                     <pic:cNvPicPr/>
                   </pic:nvPicPr>
                   <pic:blipFill>
-                    <a:blip r:embed="rId25"/>
+                    <a:blip r:embed="rId29"/>
                     <a:stretch>
                       <a:fillRect/>
                     </a:stretch>
@@ -5709,7 +5919,7 @@
           <w:numId w:val="4"/>
         </w:numPr>
       </w:pPr>
-      <w:bookmarkStart w:id="27" w:name="_Toc148892345"/>
+      <w:bookmarkStart w:id="27" w:name="_Toc148901036"/>
       <w:r>
         <w:t>Đặt vé máy bay</w:t>
       </w:r>
@@ -5746,7 +5956,7 @@
                     <pic:cNvPicPr/>
                   </pic:nvPicPr>
                   <pic:blipFill>
-                    <a:blip r:embed="rId26"/>
+                    <a:blip r:embed="rId30"/>
                     <a:stretch>
                       <a:fillRect/>
                     </a:stretch>
@@ -5774,7 +5984,7 @@
       <w:pPr>
         <w:pStyle w:val="Heading2"/>
       </w:pPr>
-      <w:bookmarkStart w:id="28" w:name="_Toc148892346"/>
+      <w:bookmarkStart w:id="28" w:name="_Toc148901037"/>
       <w:r>
         <w:lastRenderedPageBreak/>
         <w:t>Quản lý thông tin hãng hàng không</w:t>
@@ -5813,7 +6023,7 @@
                     <pic:cNvPicPr/>
                   </pic:nvPicPr>
                   <pic:blipFill>
-                    <a:blip r:embed="rId27"/>
+                    <a:blip r:embed="rId31"/>
                     <a:stretch>
                       <a:fillRect/>
                     </a:stretch>
@@ -5870,7 +6080,7 @@
                     <pic:cNvPicPr/>
                   </pic:nvPicPr>
                   <pic:blipFill>
-                    <a:blip r:embed="rId28"/>
+                    <a:blip r:embed="rId32"/>
                     <a:stretch>
                       <a:fillRect/>
                     </a:stretch>
@@ -5933,7 +6143,7 @@
                     <pic:cNvPicPr/>
                   </pic:nvPicPr>
                   <pic:blipFill>
-                    <a:blip r:embed="rId29"/>
+                    <a:blip r:embed="rId33"/>
                     <a:stretch>
                       <a:fillRect/>
                     </a:stretch>
@@ -5990,7 +6200,7 @@
                     <pic:cNvPicPr/>
                   </pic:nvPicPr>
                   <pic:blipFill>
-                    <a:blip r:embed="rId30"/>
+                    <a:blip r:embed="rId34"/>
                     <a:stretch>
                       <a:fillRect/>
                     </a:stretch>
@@ -6048,7 +6258,7 @@
                     <pic:cNvPicPr/>
                   </pic:nvPicPr>
                   <pic:blipFill>
-                    <a:blip r:embed="rId31"/>
+                    <a:blip r:embed="rId35"/>
                     <a:stretch>
                       <a:fillRect/>
                     </a:stretch>
@@ -6073,7 +6283,7 @@
       <w:pPr>
         <w:pStyle w:val="Heading2"/>
       </w:pPr>
-      <w:bookmarkStart w:id="29" w:name="_Toc148892347"/>
+      <w:bookmarkStart w:id="29" w:name="_Toc148901038"/>
       <w:r>
         <w:t>Quản lý thông tin chuyến bay</w:t>
       </w:r>
@@ -6114,7 +6324,7 @@
                     <pic:cNvPicPr/>
                   </pic:nvPicPr>
                   <pic:blipFill>
-                    <a:blip r:embed="rId32"/>
+                    <a:blip r:embed="rId36"/>
                     <a:stretch>
                       <a:fillRect/>
                     </a:stretch>
@@ -6177,7 +6387,7 @@
                     <pic:cNvPicPr/>
                   </pic:nvPicPr>
                   <pic:blipFill>
-                    <a:blip r:embed="rId33"/>
+                    <a:blip r:embed="rId37"/>
                     <a:stretch>
                       <a:fillRect/>
                     </a:stretch>
@@ -6234,7 +6444,7 @@
                     <pic:cNvPicPr/>
                   </pic:nvPicPr>
                   <pic:blipFill>
-                    <a:blip r:embed="rId34"/>
+                    <a:blip r:embed="rId38"/>
                     <a:stretch>
                       <a:fillRect/>
                     </a:stretch>
@@ -6297,7 +6507,7 @@
                     <pic:cNvPicPr/>
                   </pic:nvPicPr>
                   <pic:blipFill>
-                    <a:blip r:embed="rId35"/>
+                    <a:blip r:embed="rId39"/>
                     <a:stretch>
                       <a:fillRect/>
                     </a:stretch>
@@ -6354,7 +6564,7 @@
                     <pic:cNvPicPr/>
                   </pic:nvPicPr>
                   <pic:blipFill>
-                    <a:blip r:embed="rId36"/>
+                    <a:blip r:embed="rId40"/>
                     <a:stretch>
                       <a:fillRect/>
                     </a:stretch>
@@ -6417,7 +6627,7 @@
                     <pic:cNvPicPr/>
                   </pic:nvPicPr>
                   <pic:blipFill>
-                    <a:blip r:embed="rId37"/>
+                    <a:blip r:embed="rId41"/>
                     <a:stretch>
                       <a:fillRect/>
                     </a:stretch>
@@ -6480,7 +6690,7 @@
                     <pic:cNvPicPr/>
                   </pic:nvPicPr>
                   <pic:blipFill>
-                    <a:blip r:embed="rId38">
+                    <a:blip r:embed="rId42">
                       <a:extLst>
                         <a:ext uri="{28A0092B-C50C-407E-A947-70E740481C1C}">
                           <a14:useLocalDpi xmlns:a14="http://schemas.microsoft.com/office/drawing/2010/main" val="0"/>
@@ -6508,11 +6718,17 @@
       </w:r>
     </w:p>
     <w:p>
+      <w:r>
+        <w:br w:type="page"/>
+      </w:r>
+    </w:p>
+    <w:p>
       <w:pPr>
         <w:pStyle w:val="Heading2"/>
       </w:pPr>
-      <w:bookmarkStart w:id="30" w:name="_Toc148892348"/>
-      <w:r>
+      <w:bookmarkStart w:id="30" w:name="_Toc148901039"/>
+      <w:r>
+        <w:lastRenderedPageBreak/>
         <w:t>Quản lý thông tin sân bay</w:t>
       </w:r>
       <w:r>
@@ -6525,10 +6741,417 @@
     </w:p>
     <w:p>
       <w:pPr>
+        <w:ind w:left="720" w:firstLine="0"/>
+      </w:pPr>
+      <w:r>
+        <w:t xml:space="preserve">5.1 </w:t>
+      </w:r>
+      <w:r>
+        <w:t>Yêu cầu lấy danh sách tất cả các sân bay</w:t>
+      </w:r>
+    </w:p>
+    <w:p>
+      <w:pPr>
+        <w:ind w:firstLine="0"/>
+      </w:pPr>
+      <w:r>
+        <w:rPr>
+          <w:rFonts w:cs="Times New Roman"/>
+          <w:noProof/>
+        </w:rPr>
+        <w:drawing>
+          <wp:inline distT="0" distB="0" distL="114300" distR="114300" wp14:anchorId="7BD5AE12" wp14:editId="4F83E512">
+            <wp:extent cx="5266690" cy="2968625"/>
+            <wp:effectExtent l="0" t="0" r="10160" b="3175"/>
+            <wp:docPr id="6" name="Picture 4" descr="A diagram of a flowchart&#10;&#10;Description automatically generated"/>
+            <wp:cNvGraphicFramePr>
+              <a:graphicFrameLocks xmlns:a="http://schemas.openxmlformats.org/drawingml/2006/main" noChangeAspect="1"/>
+            </wp:cNvGraphicFramePr>
+            <a:graphic xmlns:a="http://schemas.openxmlformats.org/drawingml/2006/main">
+              <a:graphicData uri="http://schemas.openxmlformats.org/drawingml/2006/picture">
+                <pic:pic xmlns:pic="http://schemas.openxmlformats.org/drawingml/2006/picture">
+                  <pic:nvPicPr>
+                    <pic:cNvPr id="6" name="Picture 4" descr="A diagram of a flowchart&#10;&#10;Description automatically generated"/>
+                    <pic:cNvPicPr>
+                      <a:picLocks noChangeAspect="1"/>
+                    </pic:cNvPicPr>
+                  </pic:nvPicPr>
+                  <pic:blipFill>
+                    <a:blip r:embed="rId43"/>
+                    <a:stretch>
+                      <a:fillRect/>
+                    </a:stretch>
+                  </pic:blipFill>
+                  <pic:spPr>
+                    <a:xfrm>
+                      <a:off x="0" y="0"/>
+                      <a:ext cx="5266690" cy="2968625"/>
+                    </a:xfrm>
+                    <a:prstGeom prst="rect">
+                      <a:avLst/>
+                    </a:prstGeom>
+                    <a:noFill/>
+                    <a:ln>
+                      <a:noFill/>
+                    </a:ln>
+                  </pic:spPr>
+                </pic:pic>
+              </a:graphicData>
+            </a:graphic>
+          </wp:inline>
+        </w:drawing>
+      </w:r>
+      <w:r>
+        <w:tab/>
+      </w:r>
+    </w:p>
+    <w:p>
+      <w:pPr>
+        <w:pStyle w:val="ListParagraph"/>
+        <w:numPr>
+          <w:ilvl w:val="1"/>
+          <w:numId w:val="3"/>
+        </w:numPr>
+      </w:pPr>
+      <w:r>
+        <w:t>Thêm sân bay</w:t>
+      </w:r>
+    </w:p>
+    <w:p>
+      <w:pPr>
+        <w:ind w:firstLine="0"/>
+      </w:pPr>
+      <w:r>
+        <w:rPr>
+          <w:noProof/>
+        </w:rPr>
+        <w:drawing>
+          <wp:inline distT="0" distB="0" distL="114300" distR="114300" wp14:anchorId="0D3F1A25" wp14:editId="48DAB244">
+            <wp:extent cx="5272405" cy="3597275"/>
+            <wp:effectExtent l="0" t="0" r="4445" b="3175"/>
+            <wp:docPr id="14" name="Picture 11" descr="A diagram of a work flow&#10;&#10;Description automatically generated"/>
+            <wp:cNvGraphicFramePr>
+              <a:graphicFrameLocks xmlns:a="http://schemas.openxmlformats.org/drawingml/2006/main" noChangeAspect="1"/>
+            </wp:cNvGraphicFramePr>
+            <a:graphic xmlns:a="http://schemas.openxmlformats.org/drawingml/2006/main">
+              <a:graphicData uri="http://schemas.openxmlformats.org/drawingml/2006/picture">
+                <pic:pic xmlns:pic="http://schemas.openxmlformats.org/drawingml/2006/picture">
+                  <pic:nvPicPr>
+                    <pic:cNvPr id="14" name="Picture 11" descr="A diagram of a work flow&#10;&#10;Description automatically generated"/>
+                    <pic:cNvPicPr>
+                      <a:picLocks noChangeAspect="1"/>
+                    </pic:cNvPicPr>
+                  </pic:nvPicPr>
+                  <pic:blipFill>
+                    <a:blip r:embed="rId44"/>
+                    <a:stretch>
+                      <a:fillRect/>
+                    </a:stretch>
+                  </pic:blipFill>
+                  <pic:spPr>
+                    <a:xfrm>
+                      <a:off x="0" y="0"/>
+                      <a:ext cx="5272405" cy="3597275"/>
+                    </a:xfrm>
+                    <a:prstGeom prst="rect">
+                      <a:avLst/>
+                    </a:prstGeom>
+                    <a:noFill/>
+                    <a:ln>
+                      <a:noFill/>
+                    </a:ln>
+                  </pic:spPr>
+                </pic:pic>
+              </a:graphicData>
+            </a:graphic>
+          </wp:inline>
+        </w:drawing>
+      </w:r>
+    </w:p>
+    <w:p>
+      <w:r>
+        <w:br w:type="page"/>
+      </w:r>
+    </w:p>
+    <w:p>
+      <w:pPr>
+        <w:pStyle w:val="ListParagraph"/>
+        <w:numPr>
+          <w:ilvl w:val="1"/>
+          <w:numId w:val="3"/>
+        </w:numPr>
+      </w:pPr>
+      <w:r>
+        <w:lastRenderedPageBreak/>
+        <w:t>Chỉnh sửa thông tin sân bay</w:t>
+      </w:r>
+    </w:p>
+    <w:p>
+      <w:pPr>
+        <w:ind w:firstLine="0"/>
+      </w:pPr>
+      <w:r>
+        <w:rPr>
+          <w:rFonts w:cs="Times New Roman"/>
+          <w:noProof/>
+        </w:rPr>
+        <w:drawing>
+          <wp:inline distT="0" distB="0" distL="114300" distR="114300" wp14:anchorId="2CBDFB2E" wp14:editId="0F59D893">
+            <wp:extent cx="5266055" cy="4192270"/>
+            <wp:effectExtent l="0" t="0" r="10795" b="17780"/>
+            <wp:docPr id="12" name="Picture 9" descr="A diagram of a diagram&#10;&#10;Description automatically generated"/>
+            <wp:cNvGraphicFramePr>
+              <a:graphicFrameLocks xmlns:a="http://schemas.openxmlformats.org/drawingml/2006/main" noChangeAspect="1"/>
+            </wp:cNvGraphicFramePr>
+            <a:graphic xmlns:a="http://schemas.openxmlformats.org/drawingml/2006/main">
+              <a:graphicData uri="http://schemas.openxmlformats.org/drawingml/2006/picture">
+                <pic:pic xmlns:pic="http://schemas.openxmlformats.org/drawingml/2006/picture">
+                  <pic:nvPicPr>
+                    <pic:cNvPr id="12" name="Picture 9" descr="A diagram of a diagram&#10;&#10;Description automatically generated"/>
+                    <pic:cNvPicPr>
+                      <a:picLocks noChangeAspect="1"/>
+                    </pic:cNvPicPr>
+                  </pic:nvPicPr>
+                  <pic:blipFill>
+                    <a:blip r:embed="rId45"/>
+                    <a:stretch>
+                      <a:fillRect/>
+                    </a:stretch>
+                  </pic:blipFill>
+                  <pic:spPr>
+                    <a:xfrm>
+                      <a:off x="0" y="0"/>
+                      <a:ext cx="5266055" cy="4192270"/>
+                    </a:xfrm>
+                    <a:prstGeom prst="rect">
+                      <a:avLst/>
+                    </a:prstGeom>
+                    <a:noFill/>
+                    <a:ln>
+                      <a:noFill/>
+                    </a:ln>
+                  </pic:spPr>
+                </pic:pic>
+              </a:graphicData>
+            </a:graphic>
+          </wp:inline>
+        </w:drawing>
+      </w:r>
+    </w:p>
+    <w:p>
+      <w:pPr>
+        <w:pStyle w:val="ListParagraph"/>
+        <w:numPr>
+          <w:ilvl w:val="1"/>
+          <w:numId w:val="3"/>
+        </w:numPr>
+      </w:pPr>
+      <w:r>
+        <w:t>.Xóa sân bay</w:t>
+      </w:r>
+    </w:p>
+    <w:p>
+      <w:pPr>
+        <w:ind w:firstLine="0"/>
+      </w:pPr>
+      <w:r>
+        <w:rPr>
+          <w:rFonts w:cs="Times New Roman"/>
+          <w:noProof/>
+        </w:rPr>
+        <w:drawing>
+          <wp:inline distT="0" distB="0" distL="114300" distR="114300" wp14:anchorId="687F4FC6" wp14:editId="77245B02">
+            <wp:extent cx="5267960" cy="3683635"/>
+            <wp:effectExtent l="0" t="0" r="8890" b="12065"/>
+            <wp:docPr id="9" name="Picture 3" descr="A diagram of a diagram&#10;&#10;Description automatically generated"/>
+            <wp:cNvGraphicFramePr>
+              <a:graphicFrameLocks xmlns:a="http://schemas.openxmlformats.org/drawingml/2006/main" noChangeAspect="1"/>
+            </wp:cNvGraphicFramePr>
+            <a:graphic xmlns:a="http://schemas.openxmlformats.org/drawingml/2006/main">
+              <a:graphicData uri="http://schemas.openxmlformats.org/drawingml/2006/picture">
+                <pic:pic xmlns:pic="http://schemas.openxmlformats.org/drawingml/2006/picture">
+                  <pic:nvPicPr>
+                    <pic:cNvPr id="9" name="Picture 3" descr="A diagram of a diagram&#10;&#10;Description automatically generated"/>
+                    <pic:cNvPicPr>
+                      <a:picLocks noChangeAspect="1"/>
+                    </pic:cNvPicPr>
+                  </pic:nvPicPr>
+                  <pic:blipFill>
+                    <a:blip r:embed="rId46"/>
+                    <a:stretch>
+                      <a:fillRect/>
+                    </a:stretch>
+                  </pic:blipFill>
+                  <pic:spPr>
+                    <a:xfrm>
+                      <a:off x="0" y="0"/>
+                      <a:ext cx="5267960" cy="3683635"/>
+                    </a:xfrm>
+                    <a:prstGeom prst="rect">
+                      <a:avLst/>
+                    </a:prstGeom>
+                    <a:noFill/>
+                    <a:ln>
+                      <a:noFill/>
+                    </a:ln>
+                  </pic:spPr>
+                </pic:pic>
+              </a:graphicData>
+            </a:graphic>
+          </wp:inline>
+        </w:drawing>
+      </w:r>
+    </w:p>
+    <w:p>
+      <w:r>
+        <w:br w:type="page"/>
+      </w:r>
+    </w:p>
+    <w:p>
+      <w:pPr>
+        <w:ind w:left="720" w:firstLine="0"/>
+      </w:pPr>
+      <w:r>
+        <w:lastRenderedPageBreak/>
+        <w:t xml:space="preserve">5 </w:t>
+      </w:r>
+      <w:r>
+        <w:t>6</w:t>
+      </w:r>
+      <w:r>
+        <w:t>.Hiển thị thông tin chi tiết sân bay</w:t>
+      </w:r>
+    </w:p>
+    <w:p>
+      <w:pPr>
+        <w:ind w:firstLine="0"/>
+      </w:pPr>
+      <w:r>
+        <w:rPr>
+          <w:noProof/>
+        </w:rPr>
+        <w:drawing>
+          <wp:inline distT="0" distB="0" distL="114300" distR="114300" wp14:anchorId="44AFD5AD" wp14:editId="28A515DB">
+            <wp:extent cx="5270500" cy="2346960"/>
+            <wp:effectExtent l="0" t="0" r="6350" b="15240"/>
+            <wp:docPr id="13" name="Picture 10" descr="A diagram of a diagram&#10;&#10;Description automatically generated"/>
+            <wp:cNvGraphicFramePr>
+              <a:graphicFrameLocks xmlns:a="http://schemas.openxmlformats.org/drawingml/2006/main" noChangeAspect="1"/>
+            </wp:cNvGraphicFramePr>
+            <a:graphic xmlns:a="http://schemas.openxmlformats.org/drawingml/2006/main">
+              <a:graphicData uri="http://schemas.openxmlformats.org/drawingml/2006/picture">
+                <pic:pic xmlns:pic="http://schemas.openxmlformats.org/drawingml/2006/picture">
+                  <pic:nvPicPr>
+                    <pic:cNvPr id="13" name="Picture 10" descr="A diagram of a diagram&#10;&#10;Description automatically generated"/>
+                    <pic:cNvPicPr>
+                      <a:picLocks noChangeAspect="1"/>
+                    </pic:cNvPicPr>
+                  </pic:nvPicPr>
+                  <pic:blipFill>
+                    <a:blip r:embed="rId47"/>
+                    <a:stretch>
+                      <a:fillRect/>
+                    </a:stretch>
+                  </pic:blipFill>
+                  <pic:spPr>
+                    <a:xfrm>
+                      <a:off x="0" y="0"/>
+                      <a:ext cx="5270500" cy="2346960"/>
+                    </a:xfrm>
+                    <a:prstGeom prst="rect">
+                      <a:avLst/>
+                    </a:prstGeom>
+                    <a:noFill/>
+                    <a:ln>
+                      <a:noFill/>
+                    </a:ln>
+                  </pic:spPr>
+                </pic:pic>
+              </a:graphicData>
+            </a:graphic>
+          </wp:inline>
+        </w:drawing>
+      </w:r>
+    </w:p>
+    <w:p>
+      <w:pPr>
+        <w:ind w:left="720" w:firstLine="0"/>
+      </w:pPr>
+      <w:r>
+        <w:t>5.7</w:t>
+      </w:r>
+      <w:r>
+        <w:t xml:space="preserve"> Tìm k</w:t>
+      </w:r>
+      <w:r>
+        <w:t>iế</w:t>
+      </w:r>
+      <w:r>
+        <w:t>m sân bay</w:t>
+      </w:r>
+    </w:p>
+    <w:p>
+      <w:pPr>
+        <w:ind w:firstLine="0"/>
+      </w:pPr>
+      <w:r>
+        <w:rPr>
+          <w:rFonts w:cs="Times New Roman"/>
+          <w:noProof/>
+        </w:rPr>
+        <w:drawing>
+          <wp:inline distT="0" distB="0" distL="114300" distR="114300" wp14:anchorId="14730120" wp14:editId="1AFEE219">
+            <wp:extent cx="5271135" cy="4211955"/>
+            <wp:effectExtent l="0" t="0" r="5715" b="17145"/>
+            <wp:docPr id="8" name="Picture 6" descr="A diagram of a diagram&#10;&#10;Description automatically generated"/>
+            <wp:cNvGraphicFramePr>
+              <a:graphicFrameLocks xmlns:a="http://schemas.openxmlformats.org/drawingml/2006/main" noChangeAspect="1"/>
+            </wp:cNvGraphicFramePr>
+            <a:graphic xmlns:a="http://schemas.openxmlformats.org/drawingml/2006/main">
+              <a:graphicData uri="http://schemas.openxmlformats.org/drawingml/2006/picture">
+                <pic:pic xmlns:pic="http://schemas.openxmlformats.org/drawingml/2006/picture">
+                  <pic:nvPicPr>
+                    <pic:cNvPr id="8" name="Picture 6" descr="A diagram of a diagram&#10;&#10;Description automatically generated"/>
+                    <pic:cNvPicPr>
+                      <a:picLocks noChangeAspect="1"/>
+                    </pic:cNvPicPr>
+                  </pic:nvPicPr>
+                  <pic:blipFill>
+                    <a:blip r:embed="rId48"/>
+                    <a:stretch>
+                      <a:fillRect/>
+                    </a:stretch>
+                  </pic:blipFill>
+                  <pic:spPr>
+                    <a:xfrm>
+                      <a:off x="0" y="0"/>
+                      <a:ext cx="5271135" cy="4211955"/>
+                    </a:xfrm>
+                    <a:prstGeom prst="rect">
+                      <a:avLst/>
+                    </a:prstGeom>
+                    <a:noFill/>
+                    <a:ln>
+                      <a:noFill/>
+                    </a:ln>
+                  </pic:spPr>
+                </pic:pic>
+              </a:graphicData>
+            </a:graphic>
+          </wp:inline>
+        </w:drawing>
+      </w:r>
+      <w:r>
+        <w:br w:type="page"/>
+      </w:r>
+    </w:p>
+    <w:p>
+      <w:pPr>
         <w:pStyle w:val="Heading2"/>
       </w:pPr>
-      <w:bookmarkStart w:id="31" w:name="_Toc148892349"/>
-      <w:r>
+      <w:bookmarkStart w:id="31" w:name="_Toc148901040"/>
+      <w:r>
+        <w:lastRenderedPageBreak/>
         <w:t>Quản lý thông tin máy bay</w:t>
       </w:r>
       <w:r>
@@ -6553,7 +7176,7 @@
       <w:pPr>
         <w:pStyle w:val="Heading2"/>
       </w:pPr>
-      <w:bookmarkStart w:id="32" w:name="_Toc148892350"/>
+      <w:bookmarkStart w:id="32" w:name="_Toc148901041"/>
       <w:r>
         <w:lastRenderedPageBreak/>
         <w:t>Quản lý thông tin vé</w:t>
@@ -6589,7 +7212,7 @@
                     <pic:cNvPicPr/>
                   </pic:nvPicPr>
                   <pic:blipFill>
-                    <a:blip r:embed="rId39"/>
+                    <a:blip r:embed="rId49"/>
                     <a:stretch>
                       <a:fillRect/>
                     </a:stretch>
@@ -6643,7 +7266,7 @@
                     <pic:cNvPicPr/>
                   </pic:nvPicPr>
                   <pic:blipFill>
-                    <a:blip r:embed="rId40"/>
+                    <a:blip r:embed="rId50"/>
                     <a:stretch>
                       <a:fillRect/>
                     </a:stretch>
@@ -6701,7 +7324,7 @@
                     <pic:cNvPicPr/>
                   </pic:nvPicPr>
                   <pic:blipFill>
-                    <a:blip r:embed="rId41"/>
+                    <a:blip r:embed="rId51"/>
                     <a:stretch>
                       <a:fillRect/>
                     </a:stretch>
@@ -6758,7 +7381,7 @@
                     <pic:cNvPicPr/>
                   </pic:nvPicPr>
                   <pic:blipFill>
-                    <a:blip r:embed="rId42"/>
+                    <a:blip r:embed="rId52"/>
                     <a:stretch>
                       <a:fillRect/>
                     </a:stretch>
@@ -6821,7 +7444,7 @@
                     <pic:cNvPicPr/>
                   </pic:nvPicPr>
                   <pic:blipFill>
-                    <a:blip r:embed="rId43"/>
+                    <a:blip r:embed="rId53"/>
                     <a:stretch>
                       <a:fillRect/>
                     </a:stretch>
@@ -6878,7 +7501,7 @@
                     <pic:cNvPicPr/>
                   </pic:nvPicPr>
                   <pic:blipFill>
-                    <a:blip r:embed="rId44"/>
+                    <a:blip r:embed="rId54"/>
                     <a:stretch>
                       <a:fillRect/>
                     </a:stretch>
@@ -6908,7 +7531,7 @@
       <w:pPr>
         <w:pStyle w:val="Heading2"/>
       </w:pPr>
-      <w:bookmarkStart w:id="33" w:name="_Toc148892351"/>
+      <w:bookmarkStart w:id="33" w:name="_Toc148901042"/>
       <w:r>
         <w:lastRenderedPageBreak/>
         <w:t>Quản lý thông tin nhân viên</w:t>
@@ -6944,7 +7567,7 @@
                     <pic:cNvPicPr/>
                   </pic:nvPicPr>
                   <pic:blipFill>
-                    <a:blip r:embed="rId45"/>
+                    <a:blip r:embed="rId55"/>
                     <a:stretch>
                       <a:fillRect/>
                     </a:stretch>
@@ -7001,7 +7624,7 @@
                     <pic:cNvPicPr/>
                   </pic:nvPicPr>
                   <pic:blipFill>
-                    <a:blip r:embed="rId46"/>
+                    <a:blip r:embed="rId56"/>
                     <a:stretch>
                       <a:fillRect/>
                     </a:stretch>
@@ -7059,7 +7682,7 @@
                     <pic:cNvPicPr/>
                   </pic:nvPicPr>
                   <pic:blipFill>
-                    <a:blip r:embed="rId47"/>
+                    <a:blip r:embed="rId57"/>
                     <a:stretch>
                       <a:fillRect/>
                     </a:stretch>
@@ -7116,7 +7739,7 @@
                     <pic:cNvPicPr/>
                   </pic:nvPicPr>
                   <pic:blipFill>
-                    <a:blip r:embed="rId48"/>
+                    <a:blip r:embed="rId58"/>
                     <a:stretch>
                       <a:fillRect/>
                     </a:stretch>
@@ -7174,7 +7797,7 @@
                     <pic:cNvPicPr/>
                   </pic:nvPicPr>
                   <pic:blipFill>
-                    <a:blip r:embed="rId49"/>
+                    <a:blip r:embed="rId59"/>
                     <a:stretch>
                       <a:fillRect/>
                     </a:stretch>
@@ -7231,7 +7854,7 @@
                     <pic:cNvPicPr/>
                   </pic:nvPicPr>
                   <pic:blipFill>
-                    <a:blip r:embed="rId50"/>
+                    <a:blip r:embed="rId60"/>
                     <a:stretch>
                       <a:fillRect/>
                     </a:stretch>
@@ -7266,7 +7889,7 @@
       <w:pPr>
         <w:pStyle w:val="Heading2"/>
       </w:pPr>
-      <w:bookmarkStart w:id="34" w:name="_Toc148892352"/>
+      <w:bookmarkStart w:id="34" w:name="_Toc148901043"/>
       <w:r>
         <w:lastRenderedPageBreak/>
         <w:t>Tạo báo cáo và thống kê</w:t>
@@ -7307,7 +7930,7 @@
                     <pic:cNvPicPr/>
                   </pic:nvPicPr>
                   <pic:blipFill>
-                    <a:blip r:embed="rId51"/>
+                    <a:blip r:embed="rId61"/>
                     <a:stretch>
                       <a:fillRect/>
                     </a:stretch>
@@ -7335,15 +7958,1428 @@
       <w:pPr>
         <w:pStyle w:val="Heading1"/>
       </w:pPr>
-      <w:bookmarkStart w:id="35" w:name="_Toc148892353"/>
+      <w:bookmarkStart w:id="35" w:name="_Toc148901044"/>
       <w:r>
         <w:lastRenderedPageBreak/>
         <w:t>SƠ ĐỒ CỘNG TÁC</w:t>
       </w:r>
       <w:bookmarkEnd w:id="35"/>
     </w:p>
+    <w:p>
+      <w:pPr>
+        <w:pStyle w:val="Heading2"/>
+        <w:numPr>
+          <w:ilvl w:val="0"/>
+          <w:numId w:val="6"/>
+        </w:numPr>
+        <w:rPr>
+          <w:rFonts w:asciiTheme="minorHAnsi" w:eastAsiaTheme="minorEastAsia" w:hAnsiTheme="minorHAnsi"/>
+          <w:noProof/>
+          <w:color w:val="auto"/>
+          <w:sz w:val="22"/>
+        </w:rPr>
+      </w:pPr>
+      <w:r>
+        <w:rPr>
+          <w:rStyle w:val="Hyperlink"/>
+          <w:noProof/>
+          <w:color w:val="auto"/>
+          <w:u w:val="none"/>
+        </w:rPr>
+        <w:t>Đăng nhập: Thành</w:t>
+      </w:r>
+      <w:r>
+        <w:rPr>
+          <w:noProof/>
+          <w:webHidden/>
+          <w:color w:val="auto"/>
+        </w:rPr>
+        <w:tab/>
+      </w:r>
+      <w:r>
+        <w:rPr>
+          <w:noProof/>
+          <w:webHidden/>
+          <w:color w:val="auto"/>
+        </w:rPr>
+        <w:fldChar w:fldCharType="begin"/>
+      </w:r>
+      <w:r>
+        <w:rPr>
+          <w:noProof/>
+          <w:webHidden/>
+          <w:color w:val="auto"/>
+        </w:rPr>
+        <w:instrText xml:space="preserve"> PAGEREF _Toc148901035 \h </w:instrText>
+      </w:r>
+      <w:r>
+        <w:rPr>
+          <w:noProof/>
+          <w:webHidden/>
+          <w:color w:val="auto"/>
+        </w:rPr>
+      </w:r>
+      <w:r>
+        <w:rPr>
+          <w:noProof/>
+          <w:webHidden/>
+          <w:color w:val="auto"/>
+        </w:rPr>
+        <w:fldChar w:fldCharType="separate"/>
+      </w:r>
+      <w:r>
+        <w:rPr>
+          <w:noProof/>
+          <w:webHidden/>
+          <w:color w:val="auto"/>
+        </w:rPr>
+        <w:fldChar w:fldCharType="end"/>
+      </w:r>
+    </w:p>
+    <w:p>
+      <w:pPr>
+        <w:pStyle w:val="Heading2"/>
+        <w:rPr>
+          <w:rFonts w:asciiTheme="minorHAnsi" w:eastAsiaTheme="minorEastAsia" w:hAnsiTheme="minorHAnsi"/>
+          <w:noProof/>
+          <w:color w:val="auto"/>
+          <w:sz w:val="22"/>
+        </w:rPr>
+      </w:pPr>
+      <w:r>
+        <w:rPr>
+          <w:rStyle w:val="Hyperlink"/>
+          <w:noProof/>
+          <w:color w:val="auto"/>
+          <w:u w:val="none"/>
+        </w:rPr>
+        <w:t>Đặt vé máy bay: Thành</w:t>
+      </w:r>
+      <w:r>
+        <w:rPr>
+          <w:noProof/>
+          <w:webHidden/>
+          <w:color w:val="auto"/>
+        </w:rPr>
+        <w:tab/>
+      </w:r>
+      <w:r>
+        <w:rPr>
+          <w:noProof/>
+          <w:webHidden/>
+          <w:color w:val="auto"/>
+        </w:rPr>
+        <w:fldChar w:fldCharType="begin"/>
+      </w:r>
+      <w:r>
+        <w:rPr>
+          <w:noProof/>
+          <w:webHidden/>
+          <w:color w:val="auto"/>
+        </w:rPr>
+        <w:instrText xml:space="preserve"> PAGEREF _Toc148901036 \h </w:instrText>
+      </w:r>
+      <w:r>
+        <w:rPr>
+          <w:noProof/>
+          <w:webHidden/>
+          <w:color w:val="auto"/>
+        </w:rPr>
+      </w:r>
+      <w:r>
+        <w:rPr>
+          <w:noProof/>
+          <w:webHidden/>
+          <w:color w:val="auto"/>
+        </w:rPr>
+        <w:fldChar w:fldCharType="separate"/>
+      </w:r>
+      <w:r>
+        <w:rPr>
+          <w:noProof/>
+          <w:webHidden/>
+          <w:color w:val="auto"/>
+        </w:rPr>
+        <w:fldChar w:fldCharType="end"/>
+      </w:r>
+    </w:p>
+    <w:p>
+      <w:pPr>
+        <w:pStyle w:val="Heading2"/>
+        <w:rPr>
+          <w:rFonts w:asciiTheme="minorHAnsi" w:eastAsiaTheme="minorEastAsia" w:hAnsiTheme="minorHAnsi"/>
+          <w:noProof/>
+          <w:color w:val="auto"/>
+          <w:sz w:val="22"/>
+        </w:rPr>
+      </w:pPr>
+      <w:r>
+        <w:rPr>
+          <w:rStyle w:val="Hyperlink"/>
+          <w:noProof/>
+          <w:color w:val="auto"/>
+          <w:u w:val="none"/>
+        </w:rPr>
+        <w:t>Quản lý thông tin hãng hàng không: Thành</w:t>
+      </w:r>
+    </w:p>
+    <w:p>
+      <w:pPr>
+        <w:pStyle w:val="Heading2"/>
+        <w:rPr>
+          <w:rStyle w:val="Hyperlink"/>
+          <w:noProof/>
+          <w:color w:val="auto"/>
+          <w:u w:val="none"/>
+        </w:rPr>
+      </w:pPr>
+      <w:r>
+        <w:rPr>
+          <w:rStyle w:val="Hyperlink"/>
+          <w:noProof/>
+          <w:color w:val="auto"/>
+          <w:u w:val="none"/>
+        </w:rPr>
+        <w:t>Quản lý thông tin chuyến bay: Nhơn</w:t>
+      </w:r>
+    </w:p>
+    <w:p>
+      <w:pPr>
+        <w:ind w:left="720" w:firstLine="0"/>
+      </w:pPr>
+      <w:r>
+        <w:t>4.1 Yêu cầu danh sách chuyến bay</w:t>
+      </w:r>
+    </w:p>
+    <w:p>
+      <w:pPr>
+        <w:ind w:firstLine="0"/>
+      </w:pPr>
+      <w:r>
+        <w:drawing>
+          <wp:inline distT="0" distB="0" distL="0" distR="0" wp14:anchorId="65570038" wp14:editId="00312F6D">
+            <wp:extent cx="5580380" cy="3349625"/>
+            <wp:effectExtent l="0" t="0" r="1270" b="3175"/>
+            <wp:docPr id="984567623" name="Picture 1" descr="A diagram of a diagram&#10;&#10;Description automatically generated"/>
+            <wp:cNvGraphicFramePr>
+              <a:graphicFrameLocks xmlns:a="http://schemas.openxmlformats.org/drawingml/2006/main" noChangeAspect="1"/>
+            </wp:cNvGraphicFramePr>
+            <a:graphic xmlns:a="http://schemas.openxmlformats.org/drawingml/2006/main">
+              <a:graphicData uri="http://schemas.openxmlformats.org/drawingml/2006/picture">
+                <pic:pic xmlns:pic="http://schemas.openxmlformats.org/drawingml/2006/picture">
+                  <pic:nvPicPr>
+                    <pic:cNvPr id="984567623" name="Picture 1" descr="A diagram of a diagram&#10;&#10;Description automatically generated"/>
+                    <pic:cNvPicPr/>
+                  </pic:nvPicPr>
+                  <pic:blipFill>
+                    <a:blip r:embed="rId62"/>
+                    <a:stretch>
+                      <a:fillRect/>
+                    </a:stretch>
+                  </pic:blipFill>
+                  <pic:spPr>
+                    <a:xfrm>
+                      <a:off x="0" y="0"/>
+                      <a:ext cx="5580380" cy="3349625"/>
+                    </a:xfrm>
+                    <a:prstGeom prst="rect">
+                      <a:avLst/>
+                    </a:prstGeom>
+                  </pic:spPr>
+                </pic:pic>
+              </a:graphicData>
+            </a:graphic>
+          </wp:inline>
+        </w:drawing>
+      </w:r>
+    </w:p>
+    <w:p>
+      <w:pPr>
+        <w:pStyle w:val="ListParagraph"/>
+        <w:numPr>
+          <w:ilvl w:val="1"/>
+          <w:numId w:val="3"/>
+        </w:numPr>
+      </w:pPr>
+      <w:r>
+        <w:t>Thêm chuyến bay</w:t>
+      </w:r>
+    </w:p>
+    <w:p>
+      <w:pPr>
+        <w:ind w:firstLine="0"/>
+      </w:pPr>
+      <w:r>
+        <w:lastRenderedPageBreak/>
+        <w:drawing>
+          <wp:inline distT="0" distB="0" distL="0" distR="0" wp14:anchorId="008EB28F" wp14:editId="2523BE45">
+            <wp:extent cx="5580380" cy="3690620"/>
+            <wp:effectExtent l="0" t="0" r="1270" b="5080"/>
+            <wp:docPr id="2051072681" name="Picture 1" descr="A diagram of a diagram&#10;&#10;Description automatically generated"/>
+            <wp:cNvGraphicFramePr>
+              <a:graphicFrameLocks xmlns:a="http://schemas.openxmlformats.org/drawingml/2006/main" noChangeAspect="1"/>
+            </wp:cNvGraphicFramePr>
+            <a:graphic xmlns:a="http://schemas.openxmlformats.org/drawingml/2006/main">
+              <a:graphicData uri="http://schemas.openxmlformats.org/drawingml/2006/picture">
+                <pic:pic xmlns:pic="http://schemas.openxmlformats.org/drawingml/2006/picture">
+                  <pic:nvPicPr>
+                    <pic:cNvPr id="2051072681" name="Picture 1" descr="A diagram of a diagram&#10;&#10;Description automatically generated"/>
+                    <pic:cNvPicPr/>
+                  </pic:nvPicPr>
+                  <pic:blipFill>
+                    <a:blip r:embed="rId63"/>
+                    <a:stretch>
+                      <a:fillRect/>
+                    </a:stretch>
+                  </pic:blipFill>
+                  <pic:spPr>
+                    <a:xfrm>
+                      <a:off x="0" y="0"/>
+                      <a:ext cx="5580380" cy="3690620"/>
+                    </a:xfrm>
+                    <a:prstGeom prst="rect">
+                      <a:avLst/>
+                    </a:prstGeom>
+                  </pic:spPr>
+                </pic:pic>
+              </a:graphicData>
+            </a:graphic>
+          </wp:inline>
+        </w:drawing>
+      </w:r>
+    </w:p>
+    <w:p>
+      <w:pPr>
+        <w:pStyle w:val="ListParagraph"/>
+        <w:numPr>
+          <w:ilvl w:val="1"/>
+          <w:numId w:val="3"/>
+        </w:numPr>
+      </w:pPr>
+      <w:r>
+        <w:t>Chỉnh sửa chuyến bay</w:t>
+      </w:r>
+    </w:p>
+    <w:p>
+      <w:pPr>
+        <w:ind w:firstLine="0"/>
+      </w:pPr>
+      <w:r>
+        <w:drawing>
+          <wp:inline distT="0" distB="0" distL="0" distR="0" wp14:anchorId="235C340F" wp14:editId="5ED835E1">
+            <wp:extent cx="5580380" cy="3415665"/>
+            <wp:effectExtent l="0" t="0" r="1270" b="0"/>
+            <wp:docPr id="1388935831" name="Picture 1" descr="A diagram of a diagram&#10;&#10;Description automatically generated"/>
+            <wp:cNvGraphicFramePr>
+              <a:graphicFrameLocks xmlns:a="http://schemas.openxmlformats.org/drawingml/2006/main" noChangeAspect="1"/>
+            </wp:cNvGraphicFramePr>
+            <a:graphic xmlns:a="http://schemas.openxmlformats.org/drawingml/2006/main">
+              <a:graphicData uri="http://schemas.openxmlformats.org/drawingml/2006/picture">
+                <pic:pic xmlns:pic="http://schemas.openxmlformats.org/drawingml/2006/picture">
+                  <pic:nvPicPr>
+                    <pic:cNvPr id="1388935831" name="Picture 1" descr="A diagram of a diagram&#10;&#10;Description automatically generated"/>
+                    <pic:cNvPicPr/>
+                  </pic:nvPicPr>
+                  <pic:blipFill>
+                    <a:blip r:embed="rId64"/>
+                    <a:stretch>
+                      <a:fillRect/>
+                    </a:stretch>
+                  </pic:blipFill>
+                  <pic:spPr>
+                    <a:xfrm>
+                      <a:off x="0" y="0"/>
+                      <a:ext cx="5580380" cy="3415665"/>
+                    </a:xfrm>
+                    <a:prstGeom prst="rect">
+                      <a:avLst/>
+                    </a:prstGeom>
+                  </pic:spPr>
+                </pic:pic>
+              </a:graphicData>
+            </a:graphic>
+          </wp:inline>
+        </w:drawing>
+      </w:r>
+    </w:p>
+    <w:p>
+      <w:pPr>
+        <w:pStyle w:val="ListParagraph"/>
+        <w:numPr>
+          <w:ilvl w:val="1"/>
+          <w:numId w:val="3"/>
+        </w:numPr>
+      </w:pPr>
+      <w:r>
+        <w:t>Xóa chuyến bay</w:t>
+      </w:r>
+    </w:p>
+    <w:p>
+      <w:pPr>
+        <w:ind w:firstLine="0"/>
+      </w:pPr>
+      <w:r>
+        <w:lastRenderedPageBreak/>
+        <w:drawing>
+          <wp:inline distT="0" distB="0" distL="0" distR="0" wp14:anchorId="219F73E2" wp14:editId="73E15649">
+            <wp:extent cx="5580380" cy="2529205"/>
+            <wp:effectExtent l="0" t="0" r="1270" b="4445"/>
+            <wp:docPr id="1102758102" name="Picture 1" descr="A diagram of a bag&#10;&#10;Description automatically generated"/>
+            <wp:cNvGraphicFramePr>
+              <a:graphicFrameLocks xmlns:a="http://schemas.openxmlformats.org/drawingml/2006/main" noChangeAspect="1"/>
+            </wp:cNvGraphicFramePr>
+            <a:graphic xmlns:a="http://schemas.openxmlformats.org/drawingml/2006/main">
+              <a:graphicData uri="http://schemas.openxmlformats.org/drawingml/2006/picture">
+                <pic:pic xmlns:pic="http://schemas.openxmlformats.org/drawingml/2006/picture">
+                  <pic:nvPicPr>
+                    <pic:cNvPr id="1102758102" name="Picture 1" descr="A diagram of a bag&#10;&#10;Description automatically generated"/>
+                    <pic:cNvPicPr/>
+                  </pic:nvPicPr>
+                  <pic:blipFill>
+                    <a:blip r:embed="rId65"/>
+                    <a:stretch>
+                      <a:fillRect/>
+                    </a:stretch>
+                  </pic:blipFill>
+                  <pic:spPr>
+                    <a:xfrm>
+                      <a:off x="0" y="0"/>
+                      <a:ext cx="5580380" cy="2529205"/>
+                    </a:xfrm>
+                    <a:prstGeom prst="rect">
+                      <a:avLst/>
+                    </a:prstGeom>
+                  </pic:spPr>
+                </pic:pic>
+              </a:graphicData>
+            </a:graphic>
+          </wp:inline>
+        </w:drawing>
+      </w:r>
+    </w:p>
+    <w:p>
+      <w:pPr>
+        <w:pStyle w:val="ListParagraph"/>
+        <w:numPr>
+          <w:ilvl w:val="1"/>
+          <w:numId w:val="3"/>
+        </w:numPr>
+      </w:pPr>
+      <w:r>
+        <w:t>Xem chi tiết chuyến bay</w:t>
+      </w:r>
+    </w:p>
+    <w:p>
+      <w:pPr>
+        <w:ind w:firstLine="0"/>
+      </w:pPr>
+      <w:r>
+        <w:drawing>
+          <wp:inline distT="0" distB="0" distL="0" distR="0" wp14:anchorId="7803B76B" wp14:editId="4DFBCC26">
+            <wp:extent cx="5580380" cy="4119245"/>
+            <wp:effectExtent l="0" t="0" r="1270" b="0"/>
+            <wp:docPr id="901145956" name="Picture 1" descr="A diagram of a flowchart&#10;&#10;Description automatically generated"/>
+            <wp:cNvGraphicFramePr>
+              <a:graphicFrameLocks xmlns:a="http://schemas.openxmlformats.org/drawingml/2006/main" noChangeAspect="1"/>
+            </wp:cNvGraphicFramePr>
+            <a:graphic xmlns:a="http://schemas.openxmlformats.org/drawingml/2006/main">
+              <a:graphicData uri="http://schemas.openxmlformats.org/drawingml/2006/picture">
+                <pic:pic xmlns:pic="http://schemas.openxmlformats.org/drawingml/2006/picture">
+                  <pic:nvPicPr>
+                    <pic:cNvPr id="901145956" name="Picture 1" descr="A diagram of a flowchart&#10;&#10;Description automatically generated"/>
+                    <pic:cNvPicPr/>
+                  </pic:nvPicPr>
+                  <pic:blipFill>
+                    <a:blip r:embed="rId66"/>
+                    <a:stretch>
+                      <a:fillRect/>
+                    </a:stretch>
+                  </pic:blipFill>
+                  <pic:spPr>
+                    <a:xfrm>
+                      <a:off x="0" y="0"/>
+                      <a:ext cx="5580380" cy="4119245"/>
+                    </a:xfrm>
+                    <a:prstGeom prst="rect">
+                      <a:avLst/>
+                    </a:prstGeom>
+                  </pic:spPr>
+                </pic:pic>
+              </a:graphicData>
+            </a:graphic>
+          </wp:inline>
+        </w:drawing>
+      </w:r>
+    </w:p>
+    <w:p>
+      <w:r>
+        <w:br w:type="page"/>
+      </w:r>
+    </w:p>
+    <w:p>
+      <w:pPr>
+        <w:ind w:left="720" w:firstLine="0"/>
+      </w:pPr>
+      <w:r>
+        <w:lastRenderedPageBreak/>
+        <w:t>4.6 Tìm kiếm chuyến bay</w:t>
+      </w:r>
+    </w:p>
+    <w:p>
+      <w:pPr>
+        <w:ind w:firstLine="0"/>
+      </w:pPr>
+      <w:r>
+        <w:drawing>
+          <wp:inline distT="0" distB="0" distL="0" distR="0" wp14:anchorId="067AC176" wp14:editId="4E465B32">
+            <wp:extent cx="5580380" cy="2362200"/>
+            <wp:effectExtent l="0" t="0" r="1270" b="0"/>
+            <wp:docPr id="414450521" name="Picture 1" descr="A diagram of a bag&#10;&#10;Description automatically generated"/>
+            <wp:cNvGraphicFramePr>
+              <a:graphicFrameLocks xmlns:a="http://schemas.openxmlformats.org/drawingml/2006/main" noChangeAspect="1"/>
+            </wp:cNvGraphicFramePr>
+            <a:graphic xmlns:a="http://schemas.openxmlformats.org/drawingml/2006/main">
+              <a:graphicData uri="http://schemas.openxmlformats.org/drawingml/2006/picture">
+                <pic:pic xmlns:pic="http://schemas.openxmlformats.org/drawingml/2006/picture">
+                  <pic:nvPicPr>
+                    <pic:cNvPr id="414450521" name="Picture 1" descr="A diagram of a bag&#10;&#10;Description automatically generated"/>
+                    <pic:cNvPicPr/>
+                  </pic:nvPicPr>
+                  <pic:blipFill>
+                    <a:blip r:embed="rId67"/>
+                    <a:stretch>
+                      <a:fillRect/>
+                    </a:stretch>
+                  </pic:blipFill>
+                  <pic:spPr>
+                    <a:xfrm>
+                      <a:off x="0" y="0"/>
+                      <a:ext cx="5580380" cy="2362200"/>
+                    </a:xfrm>
+                    <a:prstGeom prst="rect">
+                      <a:avLst/>
+                    </a:prstGeom>
+                  </pic:spPr>
+                </pic:pic>
+              </a:graphicData>
+            </a:graphic>
+          </wp:inline>
+        </w:drawing>
+      </w:r>
+    </w:p>
+    <w:p>
+      <w:pPr>
+        <w:pStyle w:val="ListParagraph"/>
+        <w:numPr>
+          <w:ilvl w:val="1"/>
+          <w:numId w:val="3"/>
+        </w:numPr>
+      </w:pPr>
+      <w:r>
+        <w:t>Quản lý lộ trình bay</w:t>
+      </w:r>
+    </w:p>
+    <w:p>
+      <w:pPr>
+        <w:ind w:firstLine="0"/>
+      </w:pPr>
+      <w:r>
+        <w:drawing>
+          <wp:inline distT="0" distB="0" distL="0" distR="0" wp14:anchorId="637A9B87" wp14:editId="058C27D4">
+            <wp:extent cx="5580380" cy="2757805"/>
+            <wp:effectExtent l="0" t="0" r="1270" b="4445"/>
+            <wp:docPr id="853642303" name="Picture 1" descr="A diagram of a diagram&#10;&#10;Description automatically generated"/>
+            <wp:cNvGraphicFramePr>
+              <a:graphicFrameLocks xmlns:a="http://schemas.openxmlformats.org/drawingml/2006/main" noChangeAspect="1"/>
+            </wp:cNvGraphicFramePr>
+            <a:graphic xmlns:a="http://schemas.openxmlformats.org/drawingml/2006/main">
+              <a:graphicData uri="http://schemas.openxmlformats.org/drawingml/2006/picture">
+                <pic:pic xmlns:pic="http://schemas.openxmlformats.org/drawingml/2006/picture">
+                  <pic:nvPicPr>
+                    <pic:cNvPr id="853642303" name="Picture 1" descr="A diagram of a diagram&#10;&#10;Description automatically generated"/>
+                    <pic:cNvPicPr/>
+                  </pic:nvPicPr>
+                  <pic:blipFill>
+                    <a:blip r:embed="rId68"/>
+                    <a:stretch>
+                      <a:fillRect/>
+                    </a:stretch>
+                  </pic:blipFill>
+                  <pic:spPr>
+                    <a:xfrm>
+                      <a:off x="0" y="0"/>
+                      <a:ext cx="5580380" cy="2757805"/>
+                    </a:xfrm>
+                    <a:prstGeom prst="rect">
+                      <a:avLst/>
+                    </a:prstGeom>
+                  </pic:spPr>
+                </pic:pic>
+              </a:graphicData>
+            </a:graphic>
+          </wp:inline>
+        </w:drawing>
+      </w:r>
+    </w:p>
+    <w:p>
+      <w:pPr>
+        <w:pStyle w:val="Heading2"/>
+        <w:rPr>
+          <w:rFonts w:asciiTheme="minorHAnsi" w:eastAsiaTheme="minorEastAsia" w:hAnsiTheme="minorHAnsi"/>
+          <w:noProof/>
+          <w:color w:val="auto"/>
+          <w:sz w:val="22"/>
+        </w:rPr>
+      </w:pPr>
+      <w:r>
+        <w:rPr>
+          <w:rStyle w:val="Hyperlink"/>
+          <w:noProof/>
+          <w:color w:val="auto"/>
+          <w:u w:val="none"/>
+        </w:rPr>
+        <w:t>Quản lý thông tin sân bay: Nhân</w:t>
+      </w:r>
+    </w:p>
+    <w:p>
+      <w:pPr>
+        <w:pStyle w:val="Heading2"/>
+        <w:rPr>
+          <w:rFonts w:asciiTheme="minorHAnsi" w:eastAsiaTheme="minorEastAsia" w:hAnsiTheme="minorHAnsi"/>
+          <w:noProof/>
+          <w:color w:val="auto"/>
+          <w:sz w:val="22"/>
+        </w:rPr>
+      </w:pPr>
+      <w:r>
+        <w:rPr>
+          <w:rStyle w:val="Hyperlink"/>
+          <w:noProof/>
+          <w:color w:val="auto"/>
+          <w:u w:val="none"/>
+        </w:rPr>
+        <w:t>Quản lý thông tin máy bay: Nhân</w:t>
+      </w:r>
+    </w:p>
+    <w:p>
+      <w:pPr>
+        <w:pStyle w:val="Heading2"/>
+        <w:rPr>
+          <w:rStyle w:val="Hyperlink"/>
+          <w:noProof/>
+          <w:color w:val="auto"/>
+          <w:u w:val="none"/>
+        </w:rPr>
+      </w:pPr>
+      <w:r>
+        <w:rPr>
+          <w:rStyle w:val="Hyperlink"/>
+          <w:noProof/>
+          <w:color w:val="auto"/>
+          <w:u w:val="none"/>
+        </w:rPr>
+        <w:t>Quản lý thông tin vé: Phúc</w:t>
+      </w:r>
+    </w:p>
+    <w:p>
+      <w:r>
+        <w:t>7.1 Yêu cầu danh sách vé</w:t>
+      </w:r>
+    </w:p>
+    <w:p>
+      <w:pPr>
+        <w:ind w:firstLine="0"/>
+      </w:pPr>
+      <w:r>
+        <w:rPr>
+          <w:noProof/>
+        </w:rPr>
+        <w:lastRenderedPageBreak/>
+        <w:drawing>
+          <wp:inline distT="0" distB="0" distL="0" distR="0" wp14:anchorId="243BD34B" wp14:editId="2625B146">
+            <wp:extent cx="5580380" cy="3138805"/>
+            <wp:effectExtent l="0" t="0" r="1270" b="4445"/>
+            <wp:docPr id="1737618082" name="Picture 1" descr="A diagram of a milking process&#10;&#10;Description automatically generated"/>
+            <wp:cNvGraphicFramePr>
+              <a:graphicFrameLocks xmlns:a="http://schemas.openxmlformats.org/drawingml/2006/main" noChangeAspect="1"/>
+            </wp:cNvGraphicFramePr>
+            <a:graphic xmlns:a="http://schemas.openxmlformats.org/drawingml/2006/main">
+              <a:graphicData uri="http://schemas.openxmlformats.org/drawingml/2006/picture">
+                <pic:pic xmlns:pic="http://schemas.openxmlformats.org/drawingml/2006/picture">
+                  <pic:nvPicPr>
+                    <pic:cNvPr id="1737618082" name="Picture 1" descr="A diagram of a milking process&#10;&#10;Description automatically generated"/>
+                    <pic:cNvPicPr/>
+                  </pic:nvPicPr>
+                  <pic:blipFill>
+                    <a:blip r:embed="rId69">
+                      <a:extLst>
+                        <a:ext uri="{28A0092B-C50C-407E-A947-70E740481C1C}">
+                          <a14:useLocalDpi xmlns:a14="http://schemas.microsoft.com/office/drawing/2010/main" val="0"/>
+                        </a:ext>
+                      </a:extLst>
+                    </a:blip>
+                    <a:stretch>
+                      <a:fillRect/>
+                    </a:stretch>
+                  </pic:blipFill>
+                  <pic:spPr>
+                    <a:xfrm>
+                      <a:off x="0" y="0"/>
+                      <a:ext cx="5580380" cy="3138805"/>
+                    </a:xfrm>
+                    <a:prstGeom prst="rect">
+                      <a:avLst/>
+                    </a:prstGeom>
+                  </pic:spPr>
+                </pic:pic>
+              </a:graphicData>
+            </a:graphic>
+          </wp:inline>
+        </w:drawing>
+      </w:r>
+    </w:p>
+    <w:p>
+      <w:pPr>
+        <w:pStyle w:val="ListParagraph"/>
+        <w:numPr>
+          <w:ilvl w:val="1"/>
+          <w:numId w:val="3"/>
+        </w:numPr>
+      </w:pPr>
+      <w:r>
+        <w:t>Thêm vé</w:t>
+      </w:r>
+    </w:p>
+    <w:p>
+      <w:pPr>
+        <w:ind w:firstLine="0"/>
+      </w:pPr>
+      <w:r>
+        <w:rPr>
+          <w:noProof/>
+        </w:rPr>
+        <w:drawing>
+          <wp:inline distT="0" distB="0" distL="0" distR="0" wp14:anchorId="0F0E99C8" wp14:editId="3E2E4ED8">
+            <wp:extent cx="5580380" cy="3422650"/>
+            <wp:effectExtent l="0" t="0" r="1270" b="6350"/>
+            <wp:docPr id="293188129" name="Picture 1" descr="A diagram of a diagram&#10;&#10;Description automatically generated"/>
+            <wp:cNvGraphicFramePr>
+              <a:graphicFrameLocks xmlns:a="http://schemas.openxmlformats.org/drawingml/2006/main" noChangeAspect="1"/>
+            </wp:cNvGraphicFramePr>
+            <a:graphic xmlns:a="http://schemas.openxmlformats.org/drawingml/2006/main">
+              <a:graphicData uri="http://schemas.openxmlformats.org/drawingml/2006/picture">
+                <pic:pic xmlns:pic="http://schemas.openxmlformats.org/drawingml/2006/picture">
+                  <pic:nvPicPr>
+                    <pic:cNvPr id="293188129" name="Picture 1" descr="A diagram of a diagram&#10;&#10;Description automatically generated"/>
+                    <pic:cNvPicPr/>
+                  </pic:nvPicPr>
+                  <pic:blipFill>
+                    <a:blip r:embed="rId70"/>
+                    <a:stretch>
+                      <a:fillRect/>
+                    </a:stretch>
+                  </pic:blipFill>
+                  <pic:spPr>
+                    <a:xfrm>
+                      <a:off x="0" y="0"/>
+                      <a:ext cx="5580380" cy="3422650"/>
+                    </a:xfrm>
+                    <a:prstGeom prst="rect">
+                      <a:avLst/>
+                    </a:prstGeom>
+                  </pic:spPr>
+                </pic:pic>
+              </a:graphicData>
+            </a:graphic>
+          </wp:inline>
+        </w:drawing>
+      </w:r>
+    </w:p>
+    <w:p>
+      <w:pPr>
+        <w:pStyle w:val="ListParagraph"/>
+        <w:numPr>
+          <w:ilvl w:val="1"/>
+          <w:numId w:val="3"/>
+        </w:numPr>
+      </w:pPr>
+      <w:r>
+        <w:t>Chỉnh sửa vé</w:t>
+      </w:r>
+    </w:p>
+    <w:p>
+      <w:pPr>
+        <w:ind w:firstLine="0"/>
+      </w:pPr>
+      <w:r>
+        <w:rPr>
+          <w:noProof/>
+        </w:rPr>
+        <w:lastRenderedPageBreak/>
+        <w:drawing>
+          <wp:inline distT="0" distB="0" distL="0" distR="0" wp14:anchorId="11938F5C" wp14:editId="64EF7C8F">
+            <wp:extent cx="5580380" cy="3331210"/>
+            <wp:effectExtent l="0" t="0" r="1270" b="2540"/>
+            <wp:docPr id="369780999" name="Picture 1" descr="A diagram of a diagram&#10;&#10;Description automatically generated"/>
+            <wp:cNvGraphicFramePr>
+              <a:graphicFrameLocks xmlns:a="http://schemas.openxmlformats.org/drawingml/2006/main" noChangeAspect="1"/>
+            </wp:cNvGraphicFramePr>
+            <a:graphic xmlns:a="http://schemas.openxmlformats.org/drawingml/2006/main">
+              <a:graphicData uri="http://schemas.openxmlformats.org/drawingml/2006/picture">
+                <pic:pic xmlns:pic="http://schemas.openxmlformats.org/drawingml/2006/picture">
+                  <pic:nvPicPr>
+                    <pic:cNvPr id="369780999" name="Picture 1" descr="A diagram of a diagram&#10;&#10;Description automatically generated"/>
+                    <pic:cNvPicPr/>
+                  </pic:nvPicPr>
+                  <pic:blipFill>
+                    <a:blip r:embed="rId71"/>
+                    <a:stretch>
+                      <a:fillRect/>
+                    </a:stretch>
+                  </pic:blipFill>
+                  <pic:spPr>
+                    <a:xfrm>
+                      <a:off x="0" y="0"/>
+                      <a:ext cx="5580380" cy="3331210"/>
+                    </a:xfrm>
+                    <a:prstGeom prst="rect">
+                      <a:avLst/>
+                    </a:prstGeom>
+                  </pic:spPr>
+                </pic:pic>
+              </a:graphicData>
+            </a:graphic>
+          </wp:inline>
+        </w:drawing>
+      </w:r>
+    </w:p>
+    <w:p>
+      <w:pPr>
+        <w:pStyle w:val="ListParagraph"/>
+        <w:numPr>
+          <w:ilvl w:val="1"/>
+          <w:numId w:val="3"/>
+        </w:numPr>
+      </w:pPr>
+      <w:r>
+        <w:t>Xóa vé</w:t>
+      </w:r>
+    </w:p>
+    <w:p>
+      <w:pPr>
+        <w:ind w:firstLine="0"/>
+      </w:pPr>
+      <w:r>
+        <w:rPr>
+          <w:noProof/>
+        </w:rPr>
+        <w:drawing>
+          <wp:inline distT="0" distB="0" distL="0" distR="0" wp14:anchorId="528A665F" wp14:editId="22861DFC">
+            <wp:extent cx="5580380" cy="1528445"/>
+            <wp:effectExtent l="0" t="0" r="1270" b="0"/>
+            <wp:docPr id="510512141" name="Picture 1" descr="A diagram of a diagram&#10;&#10;Description automatically generated"/>
+            <wp:cNvGraphicFramePr>
+              <a:graphicFrameLocks xmlns:a="http://schemas.openxmlformats.org/drawingml/2006/main" noChangeAspect="1"/>
+            </wp:cNvGraphicFramePr>
+            <a:graphic xmlns:a="http://schemas.openxmlformats.org/drawingml/2006/main">
+              <a:graphicData uri="http://schemas.openxmlformats.org/drawingml/2006/picture">
+                <pic:pic xmlns:pic="http://schemas.openxmlformats.org/drawingml/2006/picture">
+                  <pic:nvPicPr>
+                    <pic:cNvPr id="510512141" name="Picture 1" descr="A diagram of a diagram&#10;&#10;Description automatically generated"/>
+                    <pic:cNvPicPr/>
+                  </pic:nvPicPr>
+                  <pic:blipFill>
+                    <a:blip r:embed="rId72"/>
+                    <a:stretch>
+                      <a:fillRect/>
+                    </a:stretch>
+                  </pic:blipFill>
+                  <pic:spPr>
+                    <a:xfrm>
+                      <a:off x="0" y="0"/>
+                      <a:ext cx="5580380" cy="1528445"/>
+                    </a:xfrm>
+                    <a:prstGeom prst="rect">
+                      <a:avLst/>
+                    </a:prstGeom>
+                  </pic:spPr>
+                </pic:pic>
+              </a:graphicData>
+            </a:graphic>
+          </wp:inline>
+        </w:drawing>
+      </w:r>
+    </w:p>
+    <w:p>
+      <w:pPr>
+        <w:pStyle w:val="ListParagraph"/>
+        <w:numPr>
+          <w:ilvl w:val="1"/>
+          <w:numId w:val="3"/>
+        </w:numPr>
+      </w:pPr>
+      <w:r>
+        <w:t>Xem chi tiết chuyến bay</w:t>
+      </w:r>
+    </w:p>
+    <w:p>
+      <w:pPr>
+        <w:ind w:firstLine="0"/>
+      </w:pPr>
+      <w:r>
+        <w:rPr>
+          <w:noProof/>
+        </w:rPr>
+        <w:lastRenderedPageBreak/>
+        <w:drawing>
+          <wp:inline distT="0" distB="0" distL="0" distR="0" wp14:anchorId="0E390D5D" wp14:editId="3DC260D5">
+            <wp:extent cx="5580380" cy="4367530"/>
+            <wp:effectExtent l="0" t="0" r="1270" b="0"/>
+            <wp:docPr id="1146434226" name="Picture 1" descr="A diagram of a diagram&#10;&#10;Description automatically generated"/>
+            <wp:cNvGraphicFramePr>
+              <a:graphicFrameLocks xmlns:a="http://schemas.openxmlformats.org/drawingml/2006/main" noChangeAspect="1"/>
+            </wp:cNvGraphicFramePr>
+            <a:graphic xmlns:a="http://schemas.openxmlformats.org/drawingml/2006/main">
+              <a:graphicData uri="http://schemas.openxmlformats.org/drawingml/2006/picture">
+                <pic:pic xmlns:pic="http://schemas.openxmlformats.org/drawingml/2006/picture">
+                  <pic:nvPicPr>
+                    <pic:cNvPr id="1146434226" name="Picture 1" descr="A diagram of a diagram&#10;&#10;Description automatically generated"/>
+                    <pic:cNvPicPr/>
+                  </pic:nvPicPr>
+                  <pic:blipFill>
+                    <a:blip r:embed="rId73"/>
+                    <a:stretch>
+                      <a:fillRect/>
+                    </a:stretch>
+                  </pic:blipFill>
+                  <pic:spPr>
+                    <a:xfrm>
+                      <a:off x="0" y="0"/>
+                      <a:ext cx="5580380" cy="4367530"/>
+                    </a:xfrm>
+                    <a:prstGeom prst="rect">
+                      <a:avLst/>
+                    </a:prstGeom>
+                  </pic:spPr>
+                </pic:pic>
+              </a:graphicData>
+            </a:graphic>
+          </wp:inline>
+        </w:drawing>
+      </w:r>
+    </w:p>
+    <w:p>
+      <w:pPr>
+        <w:pStyle w:val="ListParagraph"/>
+        <w:numPr>
+          <w:ilvl w:val="1"/>
+          <w:numId w:val="3"/>
+        </w:numPr>
+      </w:pPr>
+      <w:r>
+        <w:t>Tìm kiếm vé</w:t>
+      </w:r>
+    </w:p>
+    <w:p>
+      <w:pPr>
+        <w:ind w:firstLine="0"/>
+      </w:pPr>
+      <w:r>
+        <w:rPr>
+          <w:noProof/>
+        </w:rPr>
+        <w:drawing>
+          <wp:inline distT="0" distB="0" distL="0" distR="0" wp14:anchorId="5565F85F" wp14:editId="4C9EAFF5">
+            <wp:extent cx="5580380" cy="1877060"/>
+            <wp:effectExtent l="0" t="0" r="1270" b="8890"/>
+            <wp:docPr id="2032559388" name="Picture 1" descr="A diagram of a bag&#10;&#10;Description automatically generated"/>
+            <wp:cNvGraphicFramePr>
+              <a:graphicFrameLocks xmlns:a="http://schemas.openxmlformats.org/drawingml/2006/main" noChangeAspect="1"/>
+            </wp:cNvGraphicFramePr>
+            <a:graphic xmlns:a="http://schemas.openxmlformats.org/drawingml/2006/main">
+              <a:graphicData uri="http://schemas.openxmlformats.org/drawingml/2006/picture">
+                <pic:pic xmlns:pic="http://schemas.openxmlformats.org/drawingml/2006/picture">
+                  <pic:nvPicPr>
+                    <pic:cNvPr id="2032559388" name="Picture 1" descr="A diagram of a bag&#10;&#10;Description automatically generated"/>
+                    <pic:cNvPicPr/>
+                  </pic:nvPicPr>
+                  <pic:blipFill>
+                    <a:blip r:embed="rId74"/>
+                    <a:stretch>
+                      <a:fillRect/>
+                    </a:stretch>
+                  </pic:blipFill>
+                  <pic:spPr>
+                    <a:xfrm>
+                      <a:off x="0" y="0"/>
+                      <a:ext cx="5580380" cy="1877060"/>
+                    </a:xfrm>
+                    <a:prstGeom prst="rect">
+                      <a:avLst/>
+                    </a:prstGeom>
+                  </pic:spPr>
+                </pic:pic>
+              </a:graphicData>
+            </a:graphic>
+          </wp:inline>
+        </w:drawing>
+      </w:r>
+    </w:p>
+    <w:p>
+      <w:pPr>
+        <w:rPr>
+          <w:rStyle w:val="Hyperlink"/>
+          <w:rFonts w:eastAsiaTheme="majorEastAsia" w:cstheme="majorBidi"/>
+          <w:b/>
+          <w:noProof/>
+          <w:color w:val="auto"/>
+          <w:szCs w:val="26"/>
+          <w:u w:val="none"/>
+        </w:rPr>
+      </w:pPr>
+      <w:r>
+        <w:rPr>
+          <w:rStyle w:val="Hyperlink"/>
+          <w:noProof/>
+          <w:color w:val="auto"/>
+          <w:u w:val="none"/>
+        </w:rPr>
+        <w:br w:type="page"/>
+      </w:r>
+    </w:p>
+    <w:p>
+      <w:pPr>
+        <w:pStyle w:val="Heading2"/>
+        <w:rPr>
+          <w:rStyle w:val="Hyperlink"/>
+          <w:noProof/>
+          <w:color w:val="auto"/>
+          <w:u w:val="none"/>
+        </w:rPr>
+      </w:pPr>
+      <w:r>
+        <w:rPr>
+          <w:rStyle w:val="Hyperlink"/>
+          <w:noProof/>
+          <w:color w:val="auto"/>
+          <w:u w:val="none"/>
+        </w:rPr>
+        <w:lastRenderedPageBreak/>
+        <w:t>Quản lý thông tin nhân viên: Phúc</w:t>
+      </w:r>
+    </w:p>
+    <w:p>
+      <w:r>
+        <w:t>8.1 Yêu cầu danh sách nhân viên</w:t>
+      </w:r>
+    </w:p>
+    <w:p>
+      <w:pPr>
+        <w:ind w:firstLine="0"/>
+      </w:pPr>
+      <w:r>
+        <w:rPr>
+          <w:noProof/>
+        </w:rPr>
+        <w:drawing>
+          <wp:inline distT="0" distB="0" distL="0" distR="0" wp14:anchorId="30A36961" wp14:editId="080E7965">
+            <wp:extent cx="5580380" cy="3286125"/>
+            <wp:effectExtent l="0" t="0" r="1270" b="9525"/>
+            <wp:docPr id="1363583743" name="Picture 1" descr="A diagram of a diagram&#10;&#10;Description automatically generated"/>
+            <wp:cNvGraphicFramePr>
+              <a:graphicFrameLocks xmlns:a="http://schemas.openxmlformats.org/drawingml/2006/main" noChangeAspect="1"/>
+            </wp:cNvGraphicFramePr>
+            <a:graphic xmlns:a="http://schemas.openxmlformats.org/drawingml/2006/main">
+              <a:graphicData uri="http://schemas.openxmlformats.org/drawingml/2006/picture">
+                <pic:pic xmlns:pic="http://schemas.openxmlformats.org/drawingml/2006/picture">
+                  <pic:nvPicPr>
+                    <pic:cNvPr id="1363583743" name="Picture 1" descr="A diagram of a diagram&#10;&#10;Description automatically generated"/>
+                    <pic:cNvPicPr/>
+                  </pic:nvPicPr>
+                  <pic:blipFill>
+                    <a:blip r:embed="rId75"/>
+                    <a:stretch>
+                      <a:fillRect/>
+                    </a:stretch>
+                  </pic:blipFill>
+                  <pic:spPr>
+                    <a:xfrm>
+                      <a:off x="0" y="0"/>
+                      <a:ext cx="5580380" cy="3286125"/>
+                    </a:xfrm>
+                    <a:prstGeom prst="rect">
+                      <a:avLst/>
+                    </a:prstGeom>
+                  </pic:spPr>
+                </pic:pic>
+              </a:graphicData>
+            </a:graphic>
+          </wp:inline>
+        </w:drawing>
+      </w:r>
+    </w:p>
+    <w:p>
+      <w:pPr>
+        <w:pStyle w:val="ListParagraph"/>
+        <w:numPr>
+          <w:ilvl w:val="1"/>
+          <w:numId w:val="3"/>
+        </w:numPr>
+      </w:pPr>
+      <w:r>
+        <w:t xml:space="preserve">Thêm nhân viên </w:t>
+      </w:r>
+    </w:p>
+    <w:p>
+      <w:pPr>
+        <w:ind w:firstLine="0"/>
+      </w:pPr>
+      <w:r>
+        <w:rPr>
+          <w:noProof/>
+        </w:rPr>
+        <w:drawing>
+          <wp:inline distT="0" distB="0" distL="0" distR="0" wp14:anchorId="2E53D249" wp14:editId="60B71601">
+            <wp:extent cx="5580380" cy="3557270"/>
+            <wp:effectExtent l="0" t="0" r="1270" b="5080"/>
+            <wp:docPr id="1991874238" name="Picture 1" descr="A diagram of a flowchart&#10;&#10;Description automatically generated"/>
+            <wp:cNvGraphicFramePr>
+              <a:graphicFrameLocks xmlns:a="http://schemas.openxmlformats.org/drawingml/2006/main" noChangeAspect="1"/>
+            </wp:cNvGraphicFramePr>
+            <a:graphic xmlns:a="http://schemas.openxmlformats.org/drawingml/2006/main">
+              <a:graphicData uri="http://schemas.openxmlformats.org/drawingml/2006/picture">
+                <pic:pic xmlns:pic="http://schemas.openxmlformats.org/drawingml/2006/picture">
+                  <pic:nvPicPr>
+                    <pic:cNvPr id="1991874238" name="Picture 1" descr="A diagram of a flowchart&#10;&#10;Description automatically generated"/>
+                    <pic:cNvPicPr/>
+                  </pic:nvPicPr>
+                  <pic:blipFill>
+                    <a:blip r:embed="rId76"/>
+                    <a:stretch>
+                      <a:fillRect/>
+                    </a:stretch>
+                  </pic:blipFill>
+                  <pic:spPr>
+                    <a:xfrm>
+                      <a:off x="0" y="0"/>
+                      <a:ext cx="5580380" cy="3557270"/>
+                    </a:xfrm>
+                    <a:prstGeom prst="rect">
+                      <a:avLst/>
+                    </a:prstGeom>
+                  </pic:spPr>
+                </pic:pic>
+              </a:graphicData>
+            </a:graphic>
+          </wp:inline>
+        </w:drawing>
+      </w:r>
+    </w:p>
+    <w:p>
+      <w:pPr>
+        <w:pStyle w:val="ListParagraph"/>
+        <w:numPr>
+          <w:ilvl w:val="1"/>
+          <w:numId w:val="3"/>
+        </w:numPr>
+      </w:pPr>
+      <w:r>
+        <w:t xml:space="preserve">Chỉnh sửa nhân viên </w:t>
+      </w:r>
+    </w:p>
+    <w:p>
+      <w:pPr>
+        <w:ind w:firstLine="0"/>
+      </w:pPr>
+      <w:r>
+        <w:rPr>
+          <w:noProof/>
+        </w:rPr>
+        <w:lastRenderedPageBreak/>
+        <w:drawing>
+          <wp:inline distT="0" distB="0" distL="0" distR="0" wp14:anchorId="6AD41C3F" wp14:editId="664C8EB3">
+            <wp:extent cx="5580380" cy="3350895"/>
+            <wp:effectExtent l="0" t="0" r="1270" b="1905"/>
+            <wp:docPr id="1437547465" name="Picture 1" descr="A diagram of a diagram&#10;&#10;Description automatically generated"/>
+            <wp:cNvGraphicFramePr>
+              <a:graphicFrameLocks xmlns:a="http://schemas.openxmlformats.org/drawingml/2006/main" noChangeAspect="1"/>
+            </wp:cNvGraphicFramePr>
+            <a:graphic xmlns:a="http://schemas.openxmlformats.org/drawingml/2006/main">
+              <a:graphicData uri="http://schemas.openxmlformats.org/drawingml/2006/picture">
+                <pic:pic xmlns:pic="http://schemas.openxmlformats.org/drawingml/2006/picture">
+                  <pic:nvPicPr>
+                    <pic:cNvPr id="1437547465" name="Picture 1" descr="A diagram of a diagram&#10;&#10;Description automatically generated"/>
+                    <pic:cNvPicPr/>
+                  </pic:nvPicPr>
+                  <pic:blipFill>
+                    <a:blip r:embed="rId77"/>
+                    <a:stretch>
+                      <a:fillRect/>
+                    </a:stretch>
+                  </pic:blipFill>
+                  <pic:spPr>
+                    <a:xfrm>
+                      <a:off x="0" y="0"/>
+                      <a:ext cx="5580380" cy="3350895"/>
+                    </a:xfrm>
+                    <a:prstGeom prst="rect">
+                      <a:avLst/>
+                    </a:prstGeom>
+                  </pic:spPr>
+                </pic:pic>
+              </a:graphicData>
+            </a:graphic>
+          </wp:inline>
+        </w:drawing>
+      </w:r>
+    </w:p>
+    <w:p>
+      <w:pPr>
+        <w:pStyle w:val="ListParagraph"/>
+        <w:numPr>
+          <w:ilvl w:val="1"/>
+          <w:numId w:val="3"/>
+        </w:numPr>
+      </w:pPr>
+      <w:r>
+        <w:t xml:space="preserve">Xóa nhân viên </w:t>
+      </w:r>
+    </w:p>
+    <w:p>
+      <w:pPr>
+        <w:ind w:firstLine="0"/>
+      </w:pPr>
+      <w:r>
+        <w:rPr>
+          <w:noProof/>
+        </w:rPr>
+        <w:drawing>
+          <wp:inline distT="0" distB="0" distL="0" distR="0" wp14:anchorId="220B65EF" wp14:editId="2A5253CC">
+            <wp:extent cx="5580380" cy="1577340"/>
+            <wp:effectExtent l="0" t="0" r="1270" b="3810"/>
+            <wp:docPr id="1560573959" name="Picture 1" descr="A diagram of a diagram&#10;&#10;Description automatically generated"/>
+            <wp:cNvGraphicFramePr>
+              <a:graphicFrameLocks xmlns:a="http://schemas.openxmlformats.org/drawingml/2006/main" noChangeAspect="1"/>
+            </wp:cNvGraphicFramePr>
+            <a:graphic xmlns:a="http://schemas.openxmlformats.org/drawingml/2006/main">
+              <a:graphicData uri="http://schemas.openxmlformats.org/drawingml/2006/picture">
+                <pic:pic xmlns:pic="http://schemas.openxmlformats.org/drawingml/2006/picture">
+                  <pic:nvPicPr>
+                    <pic:cNvPr id="1560573959" name="Picture 1" descr="A diagram of a diagram&#10;&#10;Description automatically generated"/>
+                    <pic:cNvPicPr/>
+                  </pic:nvPicPr>
+                  <pic:blipFill>
+                    <a:blip r:embed="rId78"/>
+                    <a:stretch>
+                      <a:fillRect/>
+                    </a:stretch>
+                  </pic:blipFill>
+                  <pic:spPr>
+                    <a:xfrm>
+                      <a:off x="0" y="0"/>
+                      <a:ext cx="5580380" cy="1577340"/>
+                    </a:xfrm>
+                    <a:prstGeom prst="rect">
+                      <a:avLst/>
+                    </a:prstGeom>
+                  </pic:spPr>
+                </pic:pic>
+              </a:graphicData>
+            </a:graphic>
+          </wp:inline>
+        </w:drawing>
+      </w:r>
+    </w:p>
+    <w:p>
+      <w:pPr>
+        <w:pStyle w:val="ListParagraph"/>
+        <w:numPr>
+          <w:ilvl w:val="1"/>
+          <w:numId w:val="3"/>
+        </w:numPr>
+      </w:pPr>
+      <w:r>
+        <w:t xml:space="preserve">Xem chi tiết nhân viên </w:t>
+      </w:r>
+    </w:p>
+    <w:p>
+      <w:pPr>
+        <w:ind w:firstLine="0"/>
+      </w:pPr>
+      <w:r>
+        <w:rPr>
+          <w:noProof/>
+        </w:rPr>
+        <w:lastRenderedPageBreak/>
+        <w:drawing>
+          <wp:inline distT="0" distB="0" distL="0" distR="0" wp14:anchorId="33658803" wp14:editId="591F98D4">
+            <wp:extent cx="5580380" cy="4345305"/>
+            <wp:effectExtent l="0" t="0" r="1270" b="0"/>
+            <wp:docPr id="1248846641" name="Picture 1" descr="A diagram of a person's life cycle&#10;&#10;Description automatically generated"/>
+            <wp:cNvGraphicFramePr>
+              <a:graphicFrameLocks xmlns:a="http://schemas.openxmlformats.org/drawingml/2006/main" noChangeAspect="1"/>
+            </wp:cNvGraphicFramePr>
+            <a:graphic xmlns:a="http://schemas.openxmlformats.org/drawingml/2006/main">
+              <a:graphicData uri="http://schemas.openxmlformats.org/drawingml/2006/picture">
+                <pic:pic xmlns:pic="http://schemas.openxmlformats.org/drawingml/2006/picture">
+                  <pic:nvPicPr>
+                    <pic:cNvPr id="1248846641" name="Picture 1" descr="A diagram of a person's life cycle&#10;&#10;Description automatically generated"/>
+                    <pic:cNvPicPr/>
+                  </pic:nvPicPr>
+                  <pic:blipFill>
+                    <a:blip r:embed="rId79"/>
+                    <a:stretch>
+                      <a:fillRect/>
+                    </a:stretch>
+                  </pic:blipFill>
+                  <pic:spPr>
+                    <a:xfrm>
+                      <a:off x="0" y="0"/>
+                      <a:ext cx="5580380" cy="4345305"/>
+                    </a:xfrm>
+                    <a:prstGeom prst="rect">
+                      <a:avLst/>
+                    </a:prstGeom>
+                  </pic:spPr>
+                </pic:pic>
+              </a:graphicData>
+            </a:graphic>
+          </wp:inline>
+        </w:drawing>
+      </w:r>
+    </w:p>
+    <w:p>
+      <w:pPr>
+        <w:pStyle w:val="ListParagraph"/>
+        <w:numPr>
+          <w:ilvl w:val="1"/>
+          <w:numId w:val="3"/>
+        </w:numPr>
+      </w:pPr>
+      <w:r>
+        <w:t>Tìm nhân viên</w:t>
+      </w:r>
+    </w:p>
+    <w:p>
+      <w:pPr>
+        <w:ind w:firstLine="0"/>
+      </w:pPr>
+      <w:r>
+        <w:rPr>
+          <w:noProof/>
+        </w:rPr>
+        <w:drawing>
+          <wp:inline distT="0" distB="0" distL="0" distR="0" wp14:anchorId="659033EC" wp14:editId="1D0FF686">
+            <wp:extent cx="5580380" cy="1706245"/>
+            <wp:effectExtent l="0" t="0" r="1270" b="8255"/>
+            <wp:docPr id="711158965" name="Picture 1" descr="A diagram of a bag&#10;&#10;Description automatically generated"/>
+            <wp:cNvGraphicFramePr>
+              <a:graphicFrameLocks xmlns:a="http://schemas.openxmlformats.org/drawingml/2006/main" noChangeAspect="1"/>
+            </wp:cNvGraphicFramePr>
+            <a:graphic xmlns:a="http://schemas.openxmlformats.org/drawingml/2006/main">
+              <a:graphicData uri="http://schemas.openxmlformats.org/drawingml/2006/picture">
+                <pic:pic xmlns:pic="http://schemas.openxmlformats.org/drawingml/2006/picture">
+                  <pic:nvPicPr>
+                    <pic:cNvPr id="711158965" name="Picture 1" descr="A diagram of a bag&#10;&#10;Description automatically generated"/>
+                    <pic:cNvPicPr/>
+                  </pic:nvPicPr>
+                  <pic:blipFill>
+                    <a:blip r:embed="rId80"/>
+                    <a:stretch>
+                      <a:fillRect/>
+                    </a:stretch>
+                  </pic:blipFill>
+                  <pic:spPr>
+                    <a:xfrm>
+                      <a:off x="0" y="0"/>
+                      <a:ext cx="5580380" cy="1706245"/>
+                    </a:xfrm>
+                    <a:prstGeom prst="rect">
+                      <a:avLst/>
+                    </a:prstGeom>
+                  </pic:spPr>
+                </pic:pic>
+              </a:graphicData>
+            </a:graphic>
+          </wp:inline>
+        </w:drawing>
+      </w:r>
+    </w:p>
+    <w:p>
+      <w:pPr>
+        <w:pStyle w:val="Heading2"/>
+        <w:rPr>
+          <w:rStyle w:val="Hyperlink"/>
+          <w:noProof/>
+          <w:color w:val="auto"/>
+          <w:u w:val="none"/>
+        </w:rPr>
+      </w:pPr>
+      <w:r>
+        <w:rPr>
+          <w:rStyle w:val="Hyperlink"/>
+          <w:noProof/>
+          <w:color w:val="auto"/>
+          <w:u w:val="none"/>
+        </w:rPr>
+        <w:lastRenderedPageBreak/>
+        <w:t>Tạo báo cáo và thống kê: Phúc</w:t>
+      </w:r>
+    </w:p>
+    <w:p>
+      <w:pPr>
+        <w:ind w:firstLine="0"/>
+      </w:pPr>
+      <w:r>
+        <w:rPr>
+          <w:noProof/>
+          <w:sz w:val="24"/>
+          <w:szCs w:val="24"/>
+        </w:rPr>
+        <w:drawing>
+          <wp:inline distT="0" distB="0" distL="0" distR="0" wp14:anchorId="30831227" wp14:editId="625CCABB">
+            <wp:extent cx="5580380" cy="3114040"/>
+            <wp:effectExtent l="0" t="0" r="1270" b="0"/>
+            <wp:docPr id="1100355381" name="Picture 1" descr="A diagram of a diagram&#10;&#10;Description automatically generated"/>
+            <wp:cNvGraphicFramePr>
+              <a:graphicFrameLocks xmlns:a="http://schemas.openxmlformats.org/drawingml/2006/main" noChangeAspect="1"/>
+            </wp:cNvGraphicFramePr>
+            <a:graphic xmlns:a="http://schemas.openxmlformats.org/drawingml/2006/main">
+              <a:graphicData uri="http://schemas.openxmlformats.org/drawingml/2006/picture">
+                <pic:pic xmlns:pic="http://schemas.openxmlformats.org/drawingml/2006/picture">
+                  <pic:nvPicPr>
+                    <pic:cNvPr id="1100355381" name="Picture 1" descr="A diagram of a diagram&#10;&#10;Description automatically generated"/>
+                    <pic:cNvPicPr/>
+                  </pic:nvPicPr>
+                  <pic:blipFill>
+                    <a:blip r:embed="rId81"/>
+                    <a:stretch>
+                      <a:fillRect/>
+                    </a:stretch>
+                  </pic:blipFill>
+                  <pic:spPr>
+                    <a:xfrm>
+                      <a:off x="0" y="0"/>
+                      <a:ext cx="5580380" cy="3114040"/>
+                    </a:xfrm>
+                    <a:prstGeom prst="rect">
+                      <a:avLst/>
+                    </a:prstGeom>
+                  </pic:spPr>
+                </pic:pic>
+              </a:graphicData>
+            </a:graphic>
+          </wp:inline>
+        </w:drawing>
+      </w:r>
+    </w:p>
+    <w:p>
+      <w:pPr>
+        <w:ind w:firstLine="0"/>
+      </w:pPr>
+    </w:p>
     <w:sectPr>
-      <w:footerReference w:type="default" r:id="rId52"/>
+      <w:footerReference w:type="default" r:id="rId82"/>
       <w:pgSz w:w="11907" w:h="16840" w:code="9"/>
       <w:pgMar w:top="1418" w:right="1418" w:bottom="1418" w:left="1701" w:header="851" w:footer="851" w:gutter="0"/>
       <w:pgNumType w:start="1"/>
@@ -7642,7 +9678,7 @@
   <w:abstractNum w:abstractNumId="1" w15:restartNumberingAfterBreak="0">
     <w:nsid w:val="3DAC24D5"/>
     <w:multiLevelType w:val="multilevel"/>
-    <w:tmpl w:val="72DCD34E"/>
+    <w:tmpl w:val="2BE8E55C"/>
     <w:lvl w:ilvl="0">
       <w:start w:val="1"/>
       <w:numFmt w:val="decimal"/>
@@ -7653,7 +9689,9 @@
         <w:ind w:left="720" w:hanging="360"/>
       </w:pPr>
       <w:rPr>
-        <w:rFonts w:hint="default"/>
+        <w:rFonts w:ascii="Times New Roman" w:hAnsi="Times New Roman" w:cs="Times New Roman" w:hint="default"/>
+        <w:sz w:val="26"/>
+        <w:szCs w:val="26"/>
       </w:rPr>
     </w:lvl>
     <w:lvl w:ilvl="1">
@@ -7889,6 +9927,12 @@
     </w:lvlOverride>
   </w:num>
   <w:num w:numId="5" w16cid:durableId="1272588727">
+    <w:abstractNumId w:val="1"/>
+    <w:lvlOverride w:ilvl="0">
+      <w:startOverride w:val="1"/>
+    </w:lvlOverride>
+  </w:num>
+  <w:num w:numId="6" w16cid:durableId="2086148810">
     <w:abstractNumId w:val="1"/>
     <w:lvlOverride w:ilvl="0">
       <w:startOverride w:val="1"/>

</xml_diff>